<commit_message>
Ajout gestion emplacement dans les diagrammes
</commit_message>
<xml_diff>
--- a/Analyse/Analyse.docx
+++ b/Analyse/Analyse.docx
@@ -2234,9 +2234,9 @@
           <w:noProof/>
         </w:rPr>
         <w:drawing>
-          <wp:inline distT="0" distB="0" distL="0" distR="0" wp14:anchorId="40EEC9AC" wp14:editId="47B90F86">
-            <wp:extent cx="3441856" cy="3543300"/>
-            <wp:effectExtent l="0" t="0" r="6350" b="0"/>
+          <wp:inline distT="0" distB="0" distL="0" distR="0" wp14:anchorId="3889E62C" wp14:editId="78E097F5">
+            <wp:extent cx="5760720" cy="5554980"/>
+            <wp:effectExtent l="133350" t="114300" r="144780" b="160020"/>
             <wp:docPr id="1" name="Image 1"/>
             <wp:cNvGraphicFramePr>
               <a:graphicFrameLocks xmlns:a="http://schemas.openxmlformats.org/drawingml/2006/main" noChangeAspect="1"/>
@@ -2257,11 +2257,41 @@
                   <pic:spPr>
                     <a:xfrm>
                       <a:off x="0" y="0"/>
-                      <a:ext cx="3451002" cy="3552716"/>
+                      <a:ext cx="5760720" cy="5554980"/>
                     </a:xfrm>
                     <a:prstGeom prst="rect">
                       <a:avLst/>
                     </a:prstGeom>
+                    <a:solidFill>
+                      <a:srgbClr val="FFFFFF">
+                        <a:shade val="85000"/>
+                      </a:srgbClr>
+                    </a:solidFill>
+                    <a:ln w="88900" cap="sq">
+                      <a:solidFill>
+                        <a:srgbClr val="FFFFFF"/>
+                      </a:solidFill>
+                      <a:miter lim="800000"/>
+                    </a:ln>
+                    <a:effectLst>
+                      <a:outerShdw blurRad="55000" dist="18000" dir="5400000" algn="tl" rotWithShape="0">
+                        <a:srgbClr val="000000">
+                          <a:alpha val="40000"/>
+                        </a:srgbClr>
+                      </a:outerShdw>
+                    </a:effectLst>
+                    <a:scene3d>
+                      <a:camera prst="orthographicFront"/>
+                      <a:lightRig rig="twoPt" dir="t">
+                        <a:rot lat="0" lon="0" rev="7200000"/>
+                      </a:lightRig>
+                    </a:scene3d>
+                    <a:sp3d>
+                      <a:bevelT w="25400" h="19050"/>
+                      <a:contourClr>
+                        <a:srgbClr val="FFFFFF"/>
+                      </a:contourClr>
+                    </a:sp3d>
                   </pic:spPr>
                 </pic:pic>
               </a:graphicData>
@@ -2294,13 +2324,31 @@
         <w:t>1</w:t>
       </w:r>
       <w:r>
+        <w:rPr>
+          <w:noProof/>
+        </w:rPr>
         <w:fldChar w:fldCharType="end"/>
       </w:r>
       <w:r>
         <w:t xml:space="preserve"> : Diagramme cas d'utilisation</w:t>
       </w:r>
-      <w:bookmarkStart w:id="6" w:name="_GoBack"/>
-      <w:bookmarkEnd w:id="6"/>
+    </w:p>
+    <w:p>
+      <w:pPr>
+        <w:rPr>
+          <w:rFonts w:asciiTheme="majorHAnsi" w:eastAsiaTheme="majorEastAsia" w:hAnsiTheme="majorHAnsi" w:cstheme="majorBidi"/>
+          <w:color w:val="2F5496" w:themeColor="accent1" w:themeShade="BF"/>
+          <w:sz w:val="32"/>
+          <w:szCs w:val="32"/>
+        </w:rPr>
+      </w:pPr>
+      <w:bookmarkStart w:id="6" w:name="_Toc506738963"/>
+      <w:bookmarkStart w:id="7" w:name="_Toc506739070"/>
+      <w:r>
+        <w:br w:type="page"/>
+      </w:r>
+      <w:bookmarkStart w:id="8" w:name="_GoBack"/>
+      <w:bookmarkEnd w:id="8"/>
     </w:p>
     <w:p>
       <w:pPr>
@@ -2310,9 +2358,8 @@
           <w:numId w:val="1"/>
         </w:numPr>
       </w:pPr>
-      <w:bookmarkStart w:id="7" w:name="_Toc506738963"/>
-      <w:bookmarkStart w:id="8" w:name="_Toc506739070"/>
-      <w:r>
+      <w:r>
+        <w:lastRenderedPageBreak/>
         <w:t xml:space="preserve">UML Diagramme </w:t>
       </w:r>
       <w:r>
@@ -2321,8 +2368,8 @@
       <w:r>
         <w:t>lasse</w:t>
       </w:r>
+      <w:bookmarkEnd w:id="6"/>
       <w:bookmarkEnd w:id="7"/>
-      <w:bookmarkEnd w:id="8"/>
       <w:r>
         <w:t>s</w:t>
       </w:r>
@@ -2356,10 +2403,10 @@
           <w:noProof/>
         </w:rPr>
         <w:drawing>
-          <wp:inline distT="0" distB="0" distL="0" distR="0" wp14:anchorId="1963DBD6" wp14:editId="1386E8EE">
-            <wp:extent cx="5643244" cy="1809750"/>
-            <wp:effectExtent l="0" t="0" r="0" b="0"/>
-            <wp:docPr id="5" name="Image 5"/>
+          <wp:inline distT="0" distB="0" distL="0" distR="0" wp14:anchorId="09FFF9AB" wp14:editId="6A9D5C2C">
+            <wp:extent cx="5760720" cy="2033905"/>
+            <wp:effectExtent l="133350" t="114300" r="144780" b="156845"/>
+            <wp:docPr id="8" name="Image 8"/>
             <wp:cNvGraphicFramePr>
               <a:graphicFrameLocks xmlns:a="http://schemas.openxmlformats.org/drawingml/2006/main" noChangeAspect="1"/>
             </wp:cNvGraphicFramePr>
@@ -2370,27 +2417,50 @@
                     <pic:cNvPr id="1" name=""/>
                     <pic:cNvPicPr/>
                   </pic:nvPicPr>
-                  <pic:blipFill rotWithShape="1">
+                  <pic:blipFill>
                     <a:blip r:embed="rId9"/>
-                    <a:srcRect l="992" t="3959" r="1041" b="2007"/>
-                    <a:stretch/>
+                    <a:stretch>
+                      <a:fillRect/>
+                    </a:stretch>
                   </pic:blipFill>
-                  <pic:spPr bwMode="auto">
+                  <pic:spPr>
                     <a:xfrm>
                       <a:off x="0" y="0"/>
-                      <a:ext cx="5643559" cy="1809851"/>
+                      <a:ext cx="5760720" cy="2033905"/>
                     </a:xfrm>
                     <a:prstGeom prst="rect">
                       <a:avLst/>
                     </a:prstGeom>
-                    <a:ln>
-                      <a:noFill/>
+                    <a:solidFill>
+                      <a:srgbClr val="FFFFFF">
+                        <a:shade val="85000"/>
+                      </a:srgbClr>
+                    </a:solidFill>
+                    <a:ln w="88900" cap="sq">
+                      <a:solidFill>
+                        <a:srgbClr val="FFFFFF"/>
+                      </a:solidFill>
+                      <a:miter lim="800000"/>
                     </a:ln>
-                    <a:extLst>
-                      <a:ext uri="{53640926-AAD7-44D8-BBD7-CCE9431645EC}">
-                        <a14:shadowObscured xmlns:a14="http://schemas.microsoft.com/office/drawing/2010/main"/>
-                      </a:ext>
-                    </a:extLst>
+                    <a:effectLst>
+                      <a:outerShdw blurRad="55000" dist="18000" dir="5400000" algn="tl" rotWithShape="0">
+                        <a:srgbClr val="000000">
+                          <a:alpha val="40000"/>
+                        </a:srgbClr>
+                      </a:outerShdw>
+                    </a:effectLst>
+                    <a:scene3d>
+                      <a:camera prst="orthographicFront"/>
+                      <a:lightRig rig="twoPt" dir="t">
+                        <a:rot lat="0" lon="0" rev="7200000"/>
+                      </a:lightRig>
+                    </a:scene3d>
+                    <a:sp3d>
+                      <a:bevelT w="25400" h="19050"/>
+                      <a:contourClr>
+                        <a:srgbClr val="FFFFFF"/>
+                      </a:contourClr>
+                    </a:sp3d>
                   </pic:spPr>
                 </pic:pic>
               </a:graphicData>
@@ -2423,6 +2493,9 @@
         <w:t>2</w:t>
       </w:r>
       <w:r>
+        <w:rPr>
+          <w:noProof/>
+        </w:rPr>
         <w:fldChar w:fldCharType="end"/>
       </w:r>
       <w:r>
@@ -2496,10 +2569,10 @@
           <w:noProof/>
         </w:rPr>
         <w:drawing>
-          <wp:inline distT="0" distB="0" distL="0" distR="0" wp14:anchorId="19E0DF16" wp14:editId="4B5AE040">
-            <wp:extent cx="5760720" cy="1213485"/>
-            <wp:effectExtent l="0" t="0" r="0" b="5715"/>
-            <wp:docPr id="2" name="Image 2"/>
+          <wp:inline distT="0" distB="0" distL="0" distR="0" wp14:anchorId="41D4F4DC" wp14:editId="641286E7">
+            <wp:extent cx="5760720" cy="1513840"/>
+            <wp:effectExtent l="133350" t="114300" r="144780" b="143510"/>
+            <wp:docPr id="4" name="Image 4"/>
             <wp:cNvGraphicFramePr>
               <a:graphicFrameLocks xmlns:a="http://schemas.openxmlformats.org/drawingml/2006/main" noChangeAspect="1"/>
             </wp:cNvGraphicFramePr>
@@ -2519,11 +2592,41 @@
                   <pic:spPr>
                     <a:xfrm>
                       <a:off x="0" y="0"/>
-                      <a:ext cx="5760720" cy="1213485"/>
+                      <a:ext cx="5760720" cy="1513840"/>
                     </a:xfrm>
                     <a:prstGeom prst="rect">
                       <a:avLst/>
                     </a:prstGeom>
+                    <a:solidFill>
+                      <a:srgbClr val="FFFFFF">
+                        <a:shade val="85000"/>
+                      </a:srgbClr>
+                    </a:solidFill>
+                    <a:ln w="88900" cap="sq">
+                      <a:solidFill>
+                        <a:srgbClr val="FFFFFF"/>
+                      </a:solidFill>
+                      <a:miter lim="800000"/>
+                    </a:ln>
+                    <a:effectLst>
+                      <a:outerShdw blurRad="55000" dist="18000" dir="5400000" algn="tl" rotWithShape="0">
+                        <a:srgbClr val="000000">
+                          <a:alpha val="40000"/>
+                        </a:srgbClr>
+                      </a:outerShdw>
+                    </a:effectLst>
+                    <a:scene3d>
+                      <a:camera prst="orthographicFront"/>
+                      <a:lightRig rig="twoPt" dir="t">
+                        <a:rot lat="0" lon="0" rev="7200000"/>
+                      </a:lightRig>
+                    </a:scene3d>
+                    <a:sp3d>
+                      <a:bevelT w="25400" h="19050"/>
+                      <a:contourClr>
+                        <a:srgbClr val="FFFFFF"/>
+                      </a:contourClr>
+                    </a:sp3d>
                   </pic:spPr>
                 </pic:pic>
               </a:graphicData>
@@ -2556,6 +2659,9 @@
         <w:t>3</w:t>
       </w:r>
       <w:r>
+        <w:rPr>
+          <w:noProof/>
+        </w:rPr>
         <w:fldChar w:fldCharType="end"/>
       </w:r>
       <w:r>
@@ -2659,10 +2765,10 @@
           <w:noProof/>
         </w:rPr>
         <w:drawing>
-          <wp:inline distT="0" distB="0" distL="0" distR="0" wp14:anchorId="22AD1646" wp14:editId="5B60152C">
-            <wp:extent cx="5760720" cy="1345565"/>
-            <wp:effectExtent l="0" t="0" r="0" b="6985"/>
-            <wp:docPr id="3" name="Image 3"/>
+          <wp:inline distT="0" distB="0" distL="0" distR="0" wp14:anchorId="30755340" wp14:editId="3E90DB30">
+            <wp:extent cx="5760720" cy="1571625"/>
+            <wp:effectExtent l="133350" t="114300" r="144780" b="161925"/>
+            <wp:docPr id="7" name="Image 7"/>
             <wp:cNvGraphicFramePr>
               <a:graphicFrameLocks xmlns:a="http://schemas.openxmlformats.org/drawingml/2006/main" noChangeAspect="1"/>
             </wp:cNvGraphicFramePr>
@@ -2682,11 +2788,41 @@
                   <pic:spPr>
                     <a:xfrm>
                       <a:off x="0" y="0"/>
-                      <a:ext cx="5760720" cy="1345565"/>
+                      <a:ext cx="5760720" cy="1571625"/>
                     </a:xfrm>
                     <a:prstGeom prst="rect">
                       <a:avLst/>
                     </a:prstGeom>
+                    <a:solidFill>
+                      <a:srgbClr val="FFFFFF">
+                        <a:shade val="85000"/>
+                      </a:srgbClr>
+                    </a:solidFill>
+                    <a:ln w="88900" cap="sq">
+                      <a:solidFill>
+                        <a:srgbClr val="FFFFFF"/>
+                      </a:solidFill>
+                      <a:miter lim="800000"/>
+                    </a:ln>
+                    <a:effectLst>
+                      <a:outerShdw blurRad="55000" dist="18000" dir="5400000" algn="tl" rotWithShape="0">
+                        <a:srgbClr val="000000">
+                          <a:alpha val="40000"/>
+                        </a:srgbClr>
+                      </a:outerShdw>
+                    </a:effectLst>
+                    <a:scene3d>
+                      <a:camera prst="orthographicFront"/>
+                      <a:lightRig rig="twoPt" dir="t">
+                        <a:rot lat="0" lon="0" rev="7200000"/>
+                      </a:lightRig>
+                    </a:scene3d>
+                    <a:sp3d>
+                      <a:bevelT w="25400" h="19050"/>
+                      <a:contourClr>
+                        <a:srgbClr val="FFFFFF"/>
+                      </a:contourClr>
+                    </a:sp3d>
                   </pic:spPr>
                 </pic:pic>
               </a:graphicData>
@@ -2719,6 +2855,9 @@
         <w:t>4</w:t>
       </w:r>
       <w:r>
+        <w:rPr>
+          <w:noProof/>
+        </w:rPr>
         <w:fldChar w:fldCharType="end"/>
       </w:r>
       <w:r>
@@ -2726,9 +2865,9 @@
       </w:r>
     </w:p>
     <w:p>
-      <w:pPr>
-        <w:spacing w:after="0"/>
-      </w:pPr>
+      <w:r>
+        <w:br w:type="page"/>
+      </w:r>
     </w:p>
     <w:p>
       <w:pPr>
@@ -2741,13 +2880,11 @@
       <w:bookmarkStart w:id="18" w:name="_Toc506738968"/>
       <w:bookmarkStart w:id="19" w:name="_Toc506739075"/>
       <w:r>
+        <w:lastRenderedPageBreak/>
         <w:t>R</w:t>
       </w:r>
       <w:r>
-        <w:t xml:space="preserve">eprésentation </w:t>
-      </w:r>
-      <w:r>
-        <w:t>2</w:t>
+        <w:t>eprésentation 2</w:t>
       </w:r>
       <w:bookmarkEnd w:id="18"/>
       <w:bookmarkEnd w:id="19"/>
@@ -2838,7 +2975,18 @@
       </w:r>
       <w:proofErr w:type="spellEnd"/>
       <w:r>
-        <w:t>, #</w:t>
+        <w:t xml:space="preserve">, </w:t>
+      </w:r>
+      <w:proofErr w:type="spellStart"/>
+      <w:r>
+        <w:t>EmplacementArticle</w:t>
+      </w:r>
+      <w:proofErr w:type="spellEnd"/>
+      <w:r>
+        <w:t xml:space="preserve">, </w:t>
+      </w:r>
+      <w:r>
+        <w:t>#</w:t>
       </w:r>
       <w:proofErr w:type="spellStart"/>
       <w:r>
@@ -4284,16 +4432,7 @@
         <w:spacing w:after="0"/>
       </w:pPr>
       <w:r>
-        <w:t>Je m’en</w:t>
-      </w:r>
-      <w:r>
-        <w:t xml:space="preserve">gage à concevoir les fonctionnalités attendues dans les temps impartis (Livraison de l’application prévue le : </w:t>
-      </w:r>
-      <w:r>
-        <w:t>19/04</w:t>
-      </w:r>
-      <w:r>
-        <w:t>/2018).</w:t>
+        <w:t>Je m’engage à concevoir les fonctionnalités attendues dans les temps impartis (Livraison de l’application prévue le : 19/04/2018).</w:t>
       </w:r>
     </w:p>
     <w:p>
@@ -5237,14 +5376,26 @@
         </w:tc>
       </w:tr>
       <w:tr>
+        <w:trPr>
+          <w:trHeight w:val="50"/>
+        </w:trPr>
         <w:tc>
           <w:tcPr>
             <w:cnfStyle w:val="001000000000" w:firstRow="0" w:lastRow="0" w:firstColumn="1" w:lastColumn="0" w:oddVBand="0" w:evenVBand="0" w:oddHBand="0" w:evenHBand="0" w:firstRowFirstColumn="0" w:firstRowLastColumn="0" w:lastRowFirstColumn="0" w:lastRowLastColumn="0"/>
             <w:tcW w:w="5954" w:type="dxa"/>
           </w:tcPr>
           <w:p>
-            <w:r>
-              <w:t>PROFIL ACHAT CONNECTE</w:t>
+            <w:pPr>
+              <w:ind w:left="1416"/>
+              <w:rPr>
+                <w:b w:val="0"/>
+              </w:rPr>
+            </w:pPr>
+            <w:r>
+              <w:rPr>
+                <w:b w:val="0"/>
+              </w:rPr>
+              <w:t>Emplacement</w:t>
             </w:r>
           </w:p>
         </w:tc>
@@ -5257,6 +5408,9 @@
               <w:jc w:val="center"/>
               <w:cnfStyle w:val="000000000000" w:firstRow="0" w:lastRow="0" w:firstColumn="0" w:lastColumn="0" w:oddVBand="0" w:evenVBand="0" w:oddHBand="0" w:evenHBand="0" w:firstRowFirstColumn="0" w:firstRowLastColumn="0" w:lastRowFirstColumn="0" w:lastRowLastColumn="0"/>
             </w:pPr>
+            <w:r>
+              <w:t>X</w:t>
+            </w:r>
           </w:p>
         </w:tc>
         <w:tc>
@@ -5281,6 +5435,41 @@
             <w:tcW w:w="5954" w:type="dxa"/>
           </w:tcPr>
           <w:p>
+            <w:r>
+              <w:t>PROFIL ACHAT CONNECTE</w:t>
+            </w:r>
+          </w:p>
+        </w:tc>
+        <w:tc>
+          <w:tcPr>
+            <w:tcW w:w="2693" w:type="dxa"/>
+          </w:tcPr>
+          <w:p>
+            <w:pPr>
+              <w:jc w:val="center"/>
+              <w:cnfStyle w:val="000000100000" w:firstRow="0" w:lastRow="0" w:firstColumn="0" w:lastColumn="0" w:oddVBand="0" w:evenVBand="0" w:oddHBand="1" w:evenHBand="0" w:firstRowFirstColumn="0" w:firstRowLastColumn="0" w:lastRowFirstColumn="0" w:lastRowLastColumn="0"/>
+            </w:pPr>
+          </w:p>
+        </w:tc>
+        <w:tc>
+          <w:tcPr>
+            <w:tcW w:w="1559" w:type="dxa"/>
+          </w:tcPr>
+          <w:p>
+            <w:pPr>
+              <w:jc w:val="center"/>
+              <w:cnfStyle w:val="000000100000" w:firstRow="0" w:lastRow="0" w:firstColumn="0" w:lastColumn="0" w:oddVBand="0" w:evenVBand="0" w:oddHBand="1" w:evenHBand="0" w:firstRowFirstColumn="0" w:firstRowLastColumn="0" w:lastRowFirstColumn="0" w:lastRowLastColumn="0"/>
+            </w:pPr>
+          </w:p>
+        </w:tc>
+      </w:tr>
+      <w:tr>
+        <w:tc>
+          <w:tcPr>
+            <w:cnfStyle w:val="001000000000" w:firstRow="0" w:lastRow="0" w:firstColumn="1" w:lastColumn="0" w:oddVBand="0" w:evenVBand="0" w:oddHBand="0" w:evenHBand="0" w:firstRowFirstColumn="0" w:firstRowLastColumn="0" w:lastRowFirstColumn="0" w:lastRowLastColumn="0"/>
+            <w:tcW w:w="5954" w:type="dxa"/>
+          </w:tcPr>
+          <w:p>
             <w:pPr>
               <w:ind w:left="708"/>
             </w:pPr>
@@ -5289,53 +5478,6 @@
                 <w:b w:val="0"/>
               </w:rPr>
               <w:t>Se connecter</w:t>
-            </w:r>
-          </w:p>
-        </w:tc>
-        <w:tc>
-          <w:tcPr>
-            <w:tcW w:w="2693" w:type="dxa"/>
-          </w:tcPr>
-          <w:p>
-            <w:pPr>
-              <w:jc w:val="center"/>
-              <w:cnfStyle w:val="000000100000" w:firstRow="0" w:lastRow="0" w:firstColumn="0" w:lastColumn="0" w:oddVBand="0" w:evenVBand="0" w:oddHBand="1" w:evenHBand="0" w:firstRowFirstColumn="0" w:firstRowLastColumn="0" w:lastRowFirstColumn="0" w:lastRowLastColumn="0"/>
-            </w:pPr>
-          </w:p>
-        </w:tc>
-        <w:tc>
-          <w:tcPr>
-            <w:tcW w:w="1559" w:type="dxa"/>
-          </w:tcPr>
-          <w:p>
-            <w:pPr>
-              <w:jc w:val="center"/>
-              <w:cnfStyle w:val="000000100000" w:firstRow="0" w:lastRow="0" w:firstColumn="0" w:lastColumn="0" w:oddVBand="0" w:evenVBand="0" w:oddHBand="1" w:evenHBand="0" w:firstRowFirstColumn="0" w:firstRowLastColumn="0" w:lastRowFirstColumn="0" w:lastRowLastColumn="0"/>
-            </w:pPr>
-            <w:r>
-              <w:t>X</w:t>
-            </w:r>
-          </w:p>
-        </w:tc>
-      </w:tr>
-      <w:tr>
-        <w:tc>
-          <w:tcPr>
-            <w:cnfStyle w:val="001000000000" w:firstRow="0" w:lastRow="0" w:firstColumn="1" w:lastColumn="0" w:oddVBand="0" w:evenVBand="0" w:oddHBand="0" w:evenHBand="0" w:firstRowFirstColumn="0" w:firstRowLastColumn="0" w:lastRowFirstColumn="0" w:lastRowLastColumn="0"/>
-            <w:tcW w:w="5954" w:type="dxa"/>
-          </w:tcPr>
-          <w:p>
-            <w:pPr>
-              <w:ind w:left="708"/>
-              <w:rPr>
-                <w:b w:val="0"/>
-              </w:rPr>
-            </w:pPr>
-            <w:r>
-              <w:rPr>
-                <w:b w:val="0"/>
-              </w:rPr>
-              <w:t>Passer des commandes</w:t>
             </w:r>
           </w:p>
         </w:tc>
@@ -5377,59 +5519,59 @@
           <w:p>
             <w:pPr>
               <w:ind w:left="708"/>
+              <w:rPr>
+                <w:b w:val="0"/>
+              </w:rPr>
+            </w:pPr>
+            <w:r>
+              <w:rPr>
+                <w:b w:val="0"/>
+              </w:rPr>
+              <w:t>Passer des commandes</w:t>
+            </w:r>
+          </w:p>
+        </w:tc>
+        <w:tc>
+          <w:tcPr>
+            <w:tcW w:w="2693" w:type="dxa"/>
+          </w:tcPr>
+          <w:p>
+            <w:pPr>
+              <w:jc w:val="center"/>
+              <w:cnfStyle w:val="000000100000" w:firstRow="0" w:lastRow="0" w:firstColumn="0" w:lastColumn="0" w:oddVBand="0" w:evenVBand="0" w:oddHBand="1" w:evenHBand="0" w:firstRowFirstColumn="0" w:firstRowLastColumn="0" w:lastRowFirstColumn="0" w:lastRowLastColumn="0"/>
+            </w:pPr>
+          </w:p>
+        </w:tc>
+        <w:tc>
+          <w:tcPr>
+            <w:tcW w:w="1559" w:type="dxa"/>
+          </w:tcPr>
+          <w:p>
+            <w:pPr>
+              <w:jc w:val="center"/>
+              <w:cnfStyle w:val="000000100000" w:firstRow="0" w:lastRow="0" w:firstColumn="0" w:lastColumn="0" w:oddVBand="0" w:evenVBand="0" w:oddHBand="1" w:evenHBand="0" w:firstRowFirstColumn="0" w:firstRowLastColumn="0" w:lastRowFirstColumn="0" w:lastRowLastColumn="0"/>
+            </w:pPr>
+            <w:r>
+              <w:t>X</w:t>
+            </w:r>
+          </w:p>
+        </w:tc>
+      </w:tr>
+      <w:tr>
+        <w:tc>
+          <w:tcPr>
+            <w:cnfStyle w:val="001000000000" w:firstRow="0" w:lastRow="0" w:firstColumn="1" w:lastColumn="0" w:oddVBand="0" w:evenVBand="0" w:oddHBand="0" w:evenHBand="0" w:firstRowFirstColumn="0" w:firstRowLastColumn="0" w:lastRowFirstColumn="0" w:lastRowLastColumn="0"/>
+            <w:tcW w:w="5954" w:type="dxa"/>
+          </w:tcPr>
+          <w:p>
+            <w:pPr>
+              <w:ind w:left="708"/>
             </w:pPr>
             <w:r>
               <w:rPr>
                 <w:b w:val="0"/>
               </w:rPr>
               <w:t>Consulter les stocks</w:t>
-            </w:r>
-          </w:p>
-        </w:tc>
-        <w:tc>
-          <w:tcPr>
-            <w:tcW w:w="2693" w:type="dxa"/>
-          </w:tcPr>
-          <w:p>
-            <w:pPr>
-              <w:jc w:val="center"/>
-              <w:cnfStyle w:val="000000100000" w:firstRow="0" w:lastRow="0" w:firstColumn="0" w:lastColumn="0" w:oddVBand="0" w:evenVBand="0" w:oddHBand="1" w:evenHBand="0" w:firstRowFirstColumn="0" w:firstRowLastColumn="0" w:lastRowFirstColumn="0" w:lastRowLastColumn="0"/>
-            </w:pPr>
-          </w:p>
-        </w:tc>
-        <w:tc>
-          <w:tcPr>
-            <w:tcW w:w="1559" w:type="dxa"/>
-          </w:tcPr>
-          <w:p>
-            <w:pPr>
-              <w:jc w:val="center"/>
-              <w:cnfStyle w:val="000000100000" w:firstRow="0" w:lastRow="0" w:firstColumn="0" w:lastColumn="0" w:oddVBand="0" w:evenVBand="0" w:oddHBand="1" w:evenHBand="0" w:firstRowFirstColumn="0" w:firstRowLastColumn="0" w:lastRowFirstColumn="0" w:lastRowLastColumn="0"/>
-            </w:pPr>
-            <w:r>
-              <w:t>X</w:t>
-            </w:r>
-          </w:p>
-        </w:tc>
-      </w:tr>
-      <w:tr>
-        <w:tc>
-          <w:tcPr>
-            <w:cnfStyle w:val="001000000000" w:firstRow="0" w:lastRow="0" w:firstColumn="1" w:lastColumn="0" w:oddVBand="0" w:evenVBand="0" w:oddHBand="0" w:evenHBand="0" w:firstRowFirstColumn="0" w:firstRowLastColumn="0" w:lastRowFirstColumn="0" w:lastRowLastColumn="0"/>
-            <w:tcW w:w="5954" w:type="dxa"/>
-          </w:tcPr>
-          <w:p>
-            <w:pPr>
-              <w:ind w:left="708"/>
-              <w:rPr>
-                <w:b w:val="0"/>
-              </w:rPr>
-            </w:pPr>
-            <w:r>
-              <w:rPr>
-                <w:b w:val="0"/>
-              </w:rPr>
-              <w:t>Rechercher des produits par le libellé</w:t>
             </w:r>
           </w:p>
         </w:tc>
@@ -5475,6 +5617,12 @@
                 <w:b w:val="0"/>
               </w:rPr>
             </w:pPr>
+            <w:r>
+              <w:rPr>
+                <w:b w:val="0"/>
+              </w:rPr>
+              <w:t>Rechercher des produits par le libellé</w:t>
+            </w:r>
           </w:p>
         </w:tc>
         <w:tc>
@@ -5497,6 +5645,9 @@
               <w:jc w:val="center"/>
               <w:cnfStyle w:val="000000100000" w:firstRow="0" w:lastRow="0" w:firstColumn="0" w:lastColumn="0" w:oddVBand="0" w:evenVBand="0" w:oddHBand="1" w:evenHBand="0" w:firstRowFirstColumn="0" w:firstRowLastColumn="0" w:lastRowFirstColumn="0" w:lastRowLastColumn="0"/>
             </w:pPr>
+            <w:r>
+              <w:t>X</w:t>
+            </w:r>
           </w:p>
         </w:tc>
       </w:tr>
@@ -5507,9 +5658,12 @@
             <w:tcW w:w="5954" w:type="dxa"/>
           </w:tcPr>
           <w:p>
-            <w:r>
-              <w:t>PROFIL RECEPTION COMMANDE CONNECTE</w:t>
-            </w:r>
+            <w:pPr>
+              <w:ind w:left="708"/>
+              <w:rPr>
+                <w:b w:val="0"/>
+              </w:rPr>
+            </w:pPr>
           </w:p>
         </w:tc>
         <w:tc>
@@ -5545,6 +5699,41 @@
             <w:tcW w:w="5954" w:type="dxa"/>
           </w:tcPr>
           <w:p>
+            <w:r>
+              <w:t>PROFIL RECEPTION COMMANDE CONNECTE</w:t>
+            </w:r>
+          </w:p>
+        </w:tc>
+        <w:tc>
+          <w:tcPr>
+            <w:tcW w:w="2693" w:type="dxa"/>
+          </w:tcPr>
+          <w:p>
+            <w:pPr>
+              <w:jc w:val="center"/>
+              <w:cnfStyle w:val="000000100000" w:firstRow="0" w:lastRow="0" w:firstColumn="0" w:lastColumn="0" w:oddVBand="0" w:evenVBand="0" w:oddHBand="1" w:evenHBand="0" w:firstRowFirstColumn="0" w:firstRowLastColumn="0" w:lastRowFirstColumn="0" w:lastRowLastColumn="0"/>
+            </w:pPr>
+          </w:p>
+        </w:tc>
+        <w:tc>
+          <w:tcPr>
+            <w:tcW w:w="1559" w:type="dxa"/>
+          </w:tcPr>
+          <w:p>
+            <w:pPr>
+              <w:jc w:val="center"/>
+              <w:cnfStyle w:val="000000100000" w:firstRow="0" w:lastRow="0" w:firstColumn="0" w:lastColumn="0" w:oddVBand="0" w:evenVBand="0" w:oddHBand="1" w:evenHBand="0" w:firstRowFirstColumn="0" w:firstRowLastColumn="0" w:lastRowFirstColumn="0" w:lastRowLastColumn="0"/>
+            </w:pPr>
+          </w:p>
+        </w:tc>
+      </w:tr>
+      <w:tr>
+        <w:tc>
+          <w:tcPr>
+            <w:cnfStyle w:val="001000000000" w:firstRow="0" w:lastRow="0" w:firstColumn="1" w:lastColumn="0" w:oddVBand="0" w:evenVBand="0" w:oddHBand="0" w:evenHBand="0" w:firstRowFirstColumn="0" w:firstRowLastColumn="0" w:lastRowFirstColumn="0" w:lastRowLastColumn="0"/>
+            <w:tcW w:w="5954" w:type="dxa"/>
+          </w:tcPr>
+          <w:p>
             <w:pPr>
               <w:ind w:left="708"/>
               <w:rPr>
@@ -5556,53 +5745,6 @@
                 <w:b w:val="0"/>
               </w:rPr>
               <w:t>Se connecter</w:t>
-            </w:r>
-          </w:p>
-        </w:tc>
-        <w:tc>
-          <w:tcPr>
-            <w:tcW w:w="2693" w:type="dxa"/>
-          </w:tcPr>
-          <w:p>
-            <w:pPr>
-              <w:jc w:val="center"/>
-              <w:cnfStyle w:val="000000100000" w:firstRow="0" w:lastRow="0" w:firstColumn="0" w:lastColumn="0" w:oddVBand="0" w:evenVBand="0" w:oddHBand="1" w:evenHBand="0" w:firstRowFirstColumn="0" w:firstRowLastColumn="0" w:lastRowFirstColumn="0" w:lastRowLastColumn="0"/>
-            </w:pPr>
-          </w:p>
-        </w:tc>
-        <w:tc>
-          <w:tcPr>
-            <w:tcW w:w="1559" w:type="dxa"/>
-          </w:tcPr>
-          <w:p>
-            <w:pPr>
-              <w:jc w:val="center"/>
-              <w:cnfStyle w:val="000000100000" w:firstRow="0" w:lastRow="0" w:firstColumn="0" w:lastColumn="0" w:oddVBand="0" w:evenVBand="0" w:oddHBand="1" w:evenHBand="0" w:firstRowFirstColumn="0" w:firstRowLastColumn="0" w:lastRowFirstColumn="0" w:lastRowLastColumn="0"/>
-            </w:pPr>
-            <w:r>
-              <w:t>X</w:t>
-            </w:r>
-          </w:p>
-        </w:tc>
-      </w:tr>
-      <w:tr>
-        <w:tc>
-          <w:tcPr>
-            <w:cnfStyle w:val="001000000000" w:firstRow="0" w:lastRow="0" w:firstColumn="1" w:lastColumn="0" w:oddVBand="0" w:evenVBand="0" w:oddHBand="0" w:evenHBand="0" w:firstRowFirstColumn="0" w:firstRowLastColumn="0" w:lastRowFirstColumn="0" w:lastRowLastColumn="0"/>
-            <w:tcW w:w="5954" w:type="dxa"/>
-          </w:tcPr>
-          <w:p>
-            <w:pPr>
-              <w:ind w:left="708"/>
-              <w:rPr>
-                <w:b w:val="0"/>
-              </w:rPr>
-            </w:pPr>
-            <w:r>
-              <w:rPr>
-                <w:b w:val="0"/>
-              </w:rPr>
-              <w:t>Réceptionner les commandes</w:t>
             </w:r>
           </w:p>
         </w:tc>
@@ -5642,41 +5784,6 @@
             <w:tcW w:w="5954" w:type="dxa"/>
           </w:tcPr>
           <w:p>
-            <w:r>
-              <w:t>PROFIL PREPARATEUR COMMANDE CONNECTE</w:t>
-            </w:r>
-          </w:p>
-        </w:tc>
-        <w:tc>
-          <w:tcPr>
-            <w:tcW w:w="2693" w:type="dxa"/>
-          </w:tcPr>
-          <w:p>
-            <w:pPr>
-              <w:jc w:val="center"/>
-              <w:cnfStyle w:val="000000100000" w:firstRow="0" w:lastRow="0" w:firstColumn="0" w:lastColumn="0" w:oddVBand="0" w:evenVBand="0" w:oddHBand="1" w:evenHBand="0" w:firstRowFirstColumn="0" w:firstRowLastColumn="0" w:lastRowFirstColumn="0" w:lastRowLastColumn="0"/>
-            </w:pPr>
-          </w:p>
-        </w:tc>
-        <w:tc>
-          <w:tcPr>
-            <w:tcW w:w="1559" w:type="dxa"/>
-          </w:tcPr>
-          <w:p>
-            <w:pPr>
-              <w:jc w:val="center"/>
-              <w:cnfStyle w:val="000000100000" w:firstRow="0" w:lastRow="0" w:firstColumn="0" w:lastColumn="0" w:oddVBand="0" w:evenVBand="0" w:oddHBand="1" w:evenHBand="0" w:firstRowFirstColumn="0" w:firstRowLastColumn="0" w:lastRowFirstColumn="0" w:lastRowLastColumn="0"/>
-            </w:pPr>
-          </w:p>
-        </w:tc>
-      </w:tr>
-      <w:tr>
-        <w:tc>
-          <w:tcPr>
-            <w:cnfStyle w:val="001000000000" w:firstRow="0" w:lastRow="0" w:firstColumn="1" w:lastColumn="0" w:oddVBand="0" w:evenVBand="0" w:oddHBand="0" w:evenHBand="0" w:firstRowFirstColumn="0" w:firstRowLastColumn="0" w:lastRowFirstColumn="0" w:lastRowLastColumn="0"/>
-            <w:tcW w:w="5954" w:type="dxa"/>
-          </w:tcPr>
-          <w:p>
             <w:pPr>
               <w:ind w:left="708"/>
               <w:rPr>
@@ -5687,7 +5794,45 @@
               <w:rPr>
                 <w:b w:val="0"/>
               </w:rPr>
-              <w:t>Se connecter</w:t>
+              <w:t>Réceptionner les commandes</w:t>
+            </w:r>
+          </w:p>
+        </w:tc>
+        <w:tc>
+          <w:tcPr>
+            <w:tcW w:w="2693" w:type="dxa"/>
+          </w:tcPr>
+          <w:p>
+            <w:pPr>
+              <w:jc w:val="center"/>
+              <w:cnfStyle w:val="000000100000" w:firstRow="0" w:lastRow="0" w:firstColumn="0" w:lastColumn="0" w:oddVBand="0" w:evenVBand="0" w:oddHBand="1" w:evenHBand="0" w:firstRowFirstColumn="0" w:firstRowLastColumn="0" w:lastRowFirstColumn="0" w:lastRowLastColumn="0"/>
+            </w:pPr>
+          </w:p>
+        </w:tc>
+        <w:tc>
+          <w:tcPr>
+            <w:tcW w:w="1559" w:type="dxa"/>
+          </w:tcPr>
+          <w:p>
+            <w:pPr>
+              <w:jc w:val="center"/>
+              <w:cnfStyle w:val="000000100000" w:firstRow="0" w:lastRow="0" w:firstColumn="0" w:lastColumn="0" w:oddVBand="0" w:evenVBand="0" w:oddHBand="1" w:evenHBand="0" w:firstRowFirstColumn="0" w:firstRowLastColumn="0" w:lastRowFirstColumn="0" w:lastRowLastColumn="0"/>
+            </w:pPr>
+            <w:r>
+              <w:t>X</w:t>
+            </w:r>
+          </w:p>
+        </w:tc>
+      </w:tr>
+      <w:tr>
+        <w:tc>
+          <w:tcPr>
+            <w:cnfStyle w:val="001000000000" w:firstRow="0" w:lastRow="0" w:firstColumn="1" w:lastColumn="0" w:oddVBand="0" w:evenVBand="0" w:oddHBand="0" w:evenHBand="0" w:firstRowFirstColumn="0" w:firstRowLastColumn="0" w:lastRowFirstColumn="0" w:lastRowLastColumn="0"/>
+            <w:tcW w:w="5954" w:type="dxa"/>
+          </w:tcPr>
+          <w:p>
+            <w:r>
+              <w:t>PROFIL PREPARATEUR COMMANDE CONNECTE</w:t>
             </w:r>
           </w:p>
         </w:tc>
@@ -5711,9 +5856,6 @@
               <w:jc w:val="center"/>
               <w:cnfStyle w:val="000000000000" w:firstRow="0" w:lastRow="0" w:firstColumn="0" w:lastColumn="0" w:oddVBand="0" w:evenVBand="0" w:oddHBand="0" w:evenHBand="0" w:firstRowFirstColumn="0" w:firstRowLastColumn="0" w:lastRowFirstColumn="0" w:lastRowLastColumn="0"/>
             </w:pPr>
-            <w:r>
-              <w:t>X</w:t>
-            </w:r>
           </w:p>
         </w:tc>
       </w:tr>
@@ -5737,7 +5879,7 @@
               <w:rPr>
                 <w:b w:val="0"/>
               </w:rPr>
-              <w:t>Préparer des commandes</w:t>
+              <w:t>Se connecter</w:t>
             </w:r>
           </w:p>
         </w:tc>
@@ -5760,6 +5902,53 @@
             <w:pPr>
               <w:jc w:val="center"/>
               <w:cnfStyle w:val="000000100000" w:firstRow="0" w:lastRow="0" w:firstColumn="0" w:lastColumn="0" w:oddVBand="0" w:evenVBand="0" w:oddHBand="1" w:evenHBand="0" w:firstRowFirstColumn="0" w:firstRowLastColumn="0" w:lastRowFirstColumn="0" w:lastRowLastColumn="0"/>
+            </w:pPr>
+            <w:r>
+              <w:t>X</w:t>
+            </w:r>
+          </w:p>
+        </w:tc>
+      </w:tr>
+      <w:tr>
+        <w:tc>
+          <w:tcPr>
+            <w:cnfStyle w:val="001000000000" w:firstRow="0" w:lastRow="0" w:firstColumn="1" w:lastColumn="0" w:oddVBand="0" w:evenVBand="0" w:oddHBand="0" w:evenHBand="0" w:firstRowFirstColumn="0" w:firstRowLastColumn="0" w:lastRowFirstColumn="0" w:lastRowLastColumn="0"/>
+            <w:tcW w:w="5954" w:type="dxa"/>
+          </w:tcPr>
+          <w:p>
+            <w:pPr>
+              <w:ind w:left="708"/>
+              <w:rPr>
+                <w:b w:val="0"/>
+              </w:rPr>
+            </w:pPr>
+            <w:r>
+              <w:rPr>
+                <w:b w:val="0"/>
+              </w:rPr>
+              <w:t>Préparer des commandes</w:t>
+            </w:r>
+          </w:p>
+        </w:tc>
+        <w:tc>
+          <w:tcPr>
+            <w:tcW w:w="2693" w:type="dxa"/>
+          </w:tcPr>
+          <w:p>
+            <w:pPr>
+              <w:jc w:val="center"/>
+              <w:cnfStyle w:val="000000000000" w:firstRow="0" w:lastRow="0" w:firstColumn="0" w:lastColumn="0" w:oddVBand="0" w:evenVBand="0" w:oddHBand="0" w:evenHBand="0" w:firstRowFirstColumn="0" w:firstRowLastColumn="0" w:lastRowFirstColumn="0" w:lastRowLastColumn="0"/>
+            </w:pPr>
+          </w:p>
+        </w:tc>
+        <w:tc>
+          <w:tcPr>
+            <w:tcW w:w="1559" w:type="dxa"/>
+          </w:tcPr>
+          <w:p>
+            <w:pPr>
+              <w:jc w:val="center"/>
+              <w:cnfStyle w:val="000000000000" w:firstRow="0" w:lastRow="0" w:firstColumn="0" w:lastColumn="0" w:oddVBand="0" w:evenVBand="0" w:oddHBand="0" w:evenHBand="0" w:firstRowFirstColumn="0" w:firstRowLastColumn="0" w:lastRowFirstColumn="0" w:lastRowLastColumn="0"/>
             </w:pPr>
             <w:r>
               <w:t>X</w:t>
@@ -5968,7 +6157,7 @@
               <w:sz w:val="18"/>
               <w:szCs w:val="18"/>
             </w:rPr>
-            <w:t>6</w:t>
+            <w:t>8</w:t>
           </w:r>
           <w:r>
             <w:rPr>
@@ -6033,7 +6222,7 @@
               <w:sz w:val="18"/>
               <w:szCs w:val="18"/>
             </w:rPr>
-            <w:t>6</w:t>
+            <w:t>8</w:t>
           </w:r>
           <w:r>
             <w:rPr>
@@ -6267,7 +6456,6 @@
     <w:lvl w:ilvl="0" w:tplc="8EF4B0B8">
       <w:start w:val="1"/>
       <w:numFmt w:val="decimal"/>
-      <w:pStyle w:val="Titre1"/>
       <w:lvlText w:val="%1."/>
       <w:lvlJc w:val="left"/>
       <w:pPr>
@@ -7942,7 +8130,7 @@
     <w:charset w:val="00"/>
     <w:family w:val="roman"/>
     <w:pitch w:val="variable"/>
-    <w:sig w:usb0="E0002AFF" w:usb1="C0007841" w:usb2="00000009" w:usb3="00000000" w:csb0="000001FF" w:csb1="00000000"/>
+    <w:sig w:usb0="E0002EFF" w:usb1="C000785B" w:usb2="00000009" w:usb3="00000000" w:csb0="000001FF" w:csb1="00000000"/>
   </w:font>
   <w:font w:name="Calibri">
     <w:panose1 w:val="020F0502020204030204"/>
@@ -7980,6 +8168,8 @@
     <w:rsidRoot w:val="00774D3E"/>
     <w:rsid w:val="000C2315"/>
     <w:rsid w:val="00774D3E"/>
+    <w:rsid w:val="00A06892"/>
+    <w:rsid w:val="00A26360"/>
     <w:rsid w:val="00A6793D"/>
     <w:rsid w:val="00D756AA"/>
   </w:rsids>
@@ -8713,7 +8903,7 @@
 </file>
 
 <file path=customXml/itemProps1.xml><?xml version="1.0" encoding="utf-8"?>
-<ds:datastoreItem xmlns:ds="http://schemas.openxmlformats.org/officeDocument/2006/customXml" ds:itemID="{94D32E55-3664-4134-BBAF-0F44417BA5FD}">
+<ds:datastoreItem xmlns:ds="http://schemas.openxmlformats.org/officeDocument/2006/customXml" ds:itemID="{C26C6B75-022D-42E1-8137-ED5F48D03EDF}">
   <ds:schemaRefs>
     <ds:schemaRef ds:uri="http://schemas.openxmlformats.org/officeDocument/2006/bibliography"/>
   </ds:schemaRefs>

</xml_diff>

<commit_message>
Ajout de la fonction creation dun fournisseur, mise en place de la reception de commande avec la reference produit et le fournisseur, ajout de label de confirmation lors de la creation,suppression, modificaiton (reste a completer)
</commit_message>
<xml_diff>
--- a/Analyse/Analyse.docx
+++ b/Analyse/Analyse.docx
@@ -2284,14 +2284,27 @@
       <w:r>
         <w:t xml:space="preserve">Figure </w:t>
       </w:r>
-      <w:fldSimple w:instr=" SEQ Figure \* ARABIC ">
-        <w:r>
-          <w:rPr>
-            <w:noProof/>
-          </w:rPr>
-          <w:t>1</w:t>
-        </w:r>
-      </w:fldSimple>
+      <w:r>
+        <w:fldChar w:fldCharType="begin"/>
+      </w:r>
+      <w:r>
+        <w:instrText xml:space="preserve"> SEQ Figure \* ARABIC </w:instrText>
+      </w:r>
+      <w:r>
+        <w:fldChar w:fldCharType="separate"/>
+      </w:r>
+      <w:r>
+        <w:rPr>
+          <w:noProof/>
+        </w:rPr>
+        <w:t>1</w:t>
+      </w:r>
+      <w:r>
+        <w:rPr>
+          <w:noProof/>
+        </w:rPr>
+        <w:fldChar w:fldCharType="end"/>
+      </w:r>
       <w:r>
         <w:t xml:space="preserve"> : Diagramme cas d'utilisation</w:t>
       </w:r>
@@ -2414,14 +2427,27 @@
       <w:r>
         <w:t xml:space="preserve">Figure </w:t>
       </w:r>
-      <w:fldSimple w:instr=" SEQ Figure \* ARABIC ">
-        <w:r>
-          <w:rPr>
-            <w:noProof/>
-          </w:rPr>
-          <w:t>2</w:t>
-        </w:r>
-      </w:fldSimple>
+      <w:r>
+        <w:fldChar w:fldCharType="begin"/>
+      </w:r>
+      <w:r>
+        <w:instrText xml:space="preserve"> SEQ Figure \* ARABIC </w:instrText>
+      </w:r>
+      <w:r>
+        <w:fldChar w:fldCharType="separate"/>
+      </w:r>
+      <w:r>
+        <w:rPr>
+          <w:noProof/>
+        </w:rPr>
+        <w:t>2</w:t>
+      </w:r>
+      <w:r>
+        <w:rPr>
+          <w:noProof/>
+        </w:rPr>
+        <w:fldChar w:fldCharType="end"/>
+      </w:r>
       <w:r>
         <w:t xml:space="preserve"> : Diagramme de classes</w:t>
       </w:r>
@@ -2493,10 +2519,10 @@
           <w:noProof/>
         </w:rPr>
         <w:drawing>
-          <wp:inline distT="0" distB="0" distL="0" distR="0" wp14:anchorId="41D4F4DC" wp14:editId="3293DDF2">
-            <wp:extent cx="5760720" cy="1513840"/>
-            <wp:effectExtent l="0" t="0" r="0" b="0"/>
-            <wp:docPr id="4" name="Image 4"/>
+          <wp:inline distT="0" distB="0" distL="0" distR="0" wp14:anchorId="12316101" wp14:editId="04711809">
+            <wp:extent cx="5760720" cy="1652270"/>
+            <wp:effectExtent l="0" t="0" r="0" b="5080"/>
+            <wp:docPr id="2" name="Image 2"/>
             <wp:cNvGraphicFramePr>
               <a:graphicFrameLocks xmlns:a="http://schemas.openxmlformats.org/drawingml/2006/main" noChangeAspect="1"/>
             </wp:cNvGraphicFramePr>
@@ -2516,17 +2542,11 @@
                   <pic:spPr>
                     <a:xfrm>
                       <a:off x="0" y="0"/>
-                      <a:ext cx="5760720" cy="1513840"/>
+                      <a:ext cx="5760720" cy="1652270"/>
                     </a:xfrm>
                     <a:prstGeom prst="rect">
                       <a:avLst/>
                     </a:prstGeom>
-                    <a:ln>
-                      <a:noFill/>
-                    </a:ln>
-                    <a:effectLst>
-                      <a:softEdge rad="112500"/>
-                    </a:effectLst>
                   </pic:spPr>
                 </pic:pic>
               </a:graphicData>
@@ -2543,14 +2563,27 @@
       <w:r>
         <w:t xml:space="preserve">Figure </w:t>
       </w:r>
-      <w:fldSimple w:instr=" SEQ Figure \* ARABIC ">
-        <w:r>
-          <w:rPr>
-            <w:noProof/>
-          </w:rPr>
-          <w:t>3</w:t>
-        </w:r>
-      </w:fldSimple>
+      <w:r>
+        <w:fldChar w:fldCharType="begin"/>
+      </w:r>
+      <w:r>
+        <w:instrText xml:space="preserve"> SEQ Figure \* ARABIC </w:instrText>
+      </w:r>
+      <w:r>
+        <w:fldChar w:fldCharType="separate"/>
+      </w:r>
+      <w:r>
+        <w:rPr>
+          <w:noProof/>
+        </w:rPr>
+        <w:t>3</w:t>
+      </w:r>
+      <w:r>
+        <w:rPr>
+          <w:noProof/>
+        </w:rPr>
+        <w:fldChar w:fldCharType="end"/>
+      </w:r>
       <w:r>
         <w:t xml:space="preserve"> : MCD</w:t>
       </w:r>
@@ -2652,10 +2685,10 @@
           <w:noProof/>
         </w:rPr>
         <w:drawing>
-          <wp:inline distT="0" distB="0" distL="0" distR="0" wp14:anchorId="30755340" wp14:editId="175748FD">
-            <wp:extent cx="5760720" cy="1571625"/>
-            <wp:effectExtent l="0" t="0" r="0" b="9525"/>
-            <wp:docPr id="7" name="Image 7"/>
+          <wp:inline distT="0" distB="0" distL="0" distR="0" wp14:anchorId="2BDDA9E8" wp14:editId="79BD6458">
+            <wp:extent cx="5760720" cy="1555750"/>
+            <wp:effectExtent l="0" t="0" r="0" b="6350"/>
+            <wp:docPr id="3" name="Image 3"/>
             <wp:cNvGraphicFramePr>
               <a:graphicFrameLocks xmlns:a="http://schemas.openxmlformats.org/drawingml/2006/main" noChangeAspect="1"/>
             </wp:cNvGraphicFramePr>
@@ -2675,17 +2708,11 @@
                   <pic:spPr>
                     <a:xfrm>
                       <a:off x="0" y="0"/>
-                      <a:ext cx="5760720" cy="1571625"/>
+                      <a:ext cx="5760720" cy="1555750"/>
                     </a:xfrm>
                     <a:prstGeom prst="rect">
                       <a:avLst/>
                     </a:prstGeom>
-                    <a:ln>
-                      <a:noFill/>
-                    </a:ln>
-                    <a:effectLst>
-                      <a:softEdge rad="112500"/>
-                    </a:effectLst>
                   </pic:spPr>
                 </pic:pic>
               </a:graphicData>
@@ -2702,19 +2729,34 @@
       <w:r>
         <w:t xml:space="preserve">Figure </w:t>
       </w:r>
-      <w:fldSimple w:instr=" SEQ Figure \* ARABIC ">
-        <w:r>
-          <w:rPr>
-            <w:noProof/>
-          </w:rPr>
-          <w:t>4</w:t>
-        </w:r>
-      </w:fldSimple>
+      <w:r>
+        <w:fldChar w:fldCharType="begin"/>
+      </w:r>
+      <w:r>
+        <w:instrText xml:space="preserve"> SEQ Figure \* ARABIC </w:instrText>
+      </w:r>
+      <w:r>
+        <w:fldChar w:fldCharType="separate"/>
+      </w:r>
+      <w:r>
+        <w:rPr>
+          <w:noProof/>
+        </w:rPr>
+        <w:t>4</w:t>
+      </w:r>
+      <w:r>
+        <w:rPr>
+          <w:noProof/>
+        </w:rPr>
+        <w:fldChar w:fldCharType="end"/>
+      </w:r>
       <w:r>
         <w:t xml:space="preserve"> : MLD représentation 1</w:t>
       </w:r>
     </w:p>
     <w:p>
+      <w:bookmarkStart w:id="17" w:name="_GoBack"/>
+      <w:bookmarkEnd w:id="17"/>
       <w:r>
         <w:br w:type="page"/>
       </w:r>
@@ -2727,8 +2769,8 @@
           <w:numId w:val="1"/>
         </w:numPr>
       </w:pPr>
-      <w:bookmarkStart w:id="17" w:name="_Toc506738968"/>
-      <w:bookmarkStart w:id="18" w:name="_Toc506739075"/>
+      <w:bookmarkStart w:id="18" w:name="_Toc506738968"/>
+      <w:bookmarkStart w:id="19" w:name="_Toc506739075"/>
       <w:r>
         <w:lastRenderedPageBreak/>
         <w:t>R</w:t>
@@ -2736,8 +2778,8 @@
       <w:r>
         <w:t>eprésentation 2</w:t>
       </w:r>
-      <w:bookmarkEnd w:id="17"/>
       <w:bookmarkEnd w:id="18"/>
+      <w:bookmarkEnd w:id="19"/>
     </w:p>
     <w:p>
       <w:pPr>
@@ -2886,7 +2928,10 @@
       </w:r>
       <w:proofErr w:type="spellStart"/>
       <w:r>
-        <w:t>profondeurEmballage</w:t>
+        <w:t>longueur</w:t>
+      </w:r>
+      <w:r>
+        <w:t>Emballage</w:t>
       </w:r>
       <w:proofErr w:type="spellEnd"/>
       <w:r>
@@ -2899,7 +2944,10 @@
       </w:pPr>
       <w:proofErr w:type="gramStart"/>
       <w:r>
-        <w:t>Constructeur(</w:t>
+        <w:t>Fournisseur</w:t>
+      </w:r>
+      <w:r>
+        <w:t>(</w:t>
       </w:r>
       <w:proofErr w:type="spellStart"/>
       <w:proofErr w:type="gramEnd"/>
@@ -2908,7 +2956,14 @@
           <w:b/>
           <w:u w:val="single"/>
         </w:rPr>
-        <w:t>idConstructeur</w:t>
+        <w:t>id</w:t>
+      </w:r>
+      <w:r>
+        <w:rPr>
+          <w:b/>
+          <w:u w:val="single"/>
+        </w:rPr>
+        <w:t>Fournisseur</w:t>
       </w:r>
       <w:proofErr w:type="spellEnd"/>
       <w:r>
@@ -2916,7 +2971,10 @@
       </w:r>
       <w:proofErr w:type="spellStart"/>
       <w:r>
-        <w:t>nomConstructeur</w:t>
+        <w:t>nom</w:t>
+      </w:r>
+      <w:r>
+        <w:t>Fournisseur</w:t>
       </w:r>
       <w:proofErr w:type="spellEnd"/>
       <w:r>
@@ -2924,7 +2982,10 @@
       </w:r>
       <w:proofErr w:type="spellStart"/>
       <w:r>
-        <w:t>referenceConstructeur</w:t>
+        <w:t>reference</w:t>
+      </w:r>
+      <w:r>
+        <w:t>Fournisseur</w:t>
       </w:r>
       <w:proofErr w:type="spellEnd"/>
       <w:r>
@@ -3008,6 +3069,22 @@
       </w:r>
       <w:proofErr w:type="spellEnd"/>
       <w:r>
+        <w:t xml:space="preserve">, </w:t>
+      </w:r>
+      <w:proofErr w:type="spellStart"/>
+      <w:r>
+        <w:t>numeroLivraison</w:t>
+      </w:r>
+      <w:proofErr w:type="spellEnd"/>
+      <w:r>
+        <w:t xml:space="preserve">, </w:t>
+      </w:r>
+      <w:proofErr w:type="spellStart"/>
+      <w:r>
+        <w:t>dateLivraison</w:t>
+      </w:r>
+      <w:proofErr w:type="spellEnd"/>
+      <w:r>
         <w:t>, #</w:t>
       </w:r>
       <w:proofErr w:type="spellStart"/>
@@ -3020,7 +3097,10 @@
       </w:r>
       <w:proofErr w:type="spellStart"/>
       <w:r>
-        <w:t>idConstructeur</w:t>
+        <w:t>id</w:t>
+      </w:r>
+      <w:r>
+        <w:t>Fournisseur</w:t>
       </w:r>
       <w:proofErr w:type="spellEnd"/>
       <w:r>
@@ -3036,14 +3116,14 @@
       <w:pPr>
         <w:pStyle w:val="Titre1"/>
       </w:pPr>
-      <w:bookmarkStart w:id="19" w:name="_Toc506738969"/>
-      <w:bookmarkStart w:id="20" w:name="_Toc506739076"/>
+      <w:bookmarkStart w:id="20" w:name="_Toc506738969"/>
+      <w:bookmarkStart w:id="21" w:name="_Toc506739076"/>
       <w:r>
         <w:lastRenderedPageBreak/>
         <w:t>Dictionnaire de données</w:t>
       </w:r>
-      <w:bookmarkEnd w:id="19"/>
       <w:bookmarkEnd w:id="20"/>
+      <w:bookmarkEnd w:id="21"/>
     </w:p>
     <w:p>
       <w:pPr>
@@ -4330,14 +4410,14 @@
       <w:pPr>
         <w:pStyle w:val="Titre1"/>
       </w:pPr>
-      <w:bookmarkStart w:id="21" w:name="_Toc506738970"/>
-      <w:bookmarkStart w:id="22" w:name="_Toc506739077"/>
+      <w:bookmarkStart w:id="22" w:name="_Toc506738970"/>
+      <w:bookmarkStart w:id="23" w:name="_Toc506739077"/>
       <w:r>
         <w:lastRenderedPageBreak/>
         <w:t>Tableau de fonctionnalités</w:t>
       </w:r>
-      <w:bookmarkEnd w:id="21"/>
       <w:bookmarkEnd w:id="22"/>
+      <w:bookmarkEnd w:id="23"/>
     </w:p>
     <w:p>
       <w:pPr>
@@ -4920,15 +5000,7 @@
               <w:rPr>
                 <w:b w:val="0"/>
               </w:rPr>
-              <w:t>Suppr</w:t>
-            </w:r>
-            <w:bookmarkStart w:id="23" w:name="_GoBack"/>
-            <w:bookmarkEnd w:id="23"/>
-            <w:r>
-              <w:rPr>
-                <w:b w:val="0"/>
-              </w:rPr>
-              <w:t>imer la fiche article</w:t>
+              <w:t>Supprimer la fiche article</w:t>
             </w:r>
           </w:p>
         </w:tc>
@@ -6083,7 +6155,7 @@
               <w:sz w:val="18"/>
               <w:szCs w:val="18"/>
             </w:rPr>
-            <w:t>8</w:t>
+            <w:t>5</w:t>
           </w:r>
           <w:r>
             <w:rPr>
@@ -8098,6 +8170,7 @@
     <w:rsid w:val="00A06892"/>
     <w:rsid w:val="00A26360"/>
     <w:rsid w:val="00A6793D"/>
+    <w:rsid w:val="00D26B69"/>
     <w:rsid w:val="00D756AA"/>
   </w:rsids>
   <m:mathPr>
@@ -8830,7 +8903,7 @@
 </file>
 
 <file path=customXml/itemProps1.xml><?xml version="1.0" encoding="utf-8"?>
-<ds:datastoreItem xmlns:ds="http://schemas.openxmlformats.org/officeDocument/2006/customXml" ds:itemID="{69EF1CB8-550A-4043-9B9F-BFA84F516EA3}">
+<ds:datastoreItem xmlns:ds="http://schemas.openxmlformats.org/officeDocument/2006/customXml" ds:itemID="{722B2F23-8A69-45BA-B652-D62BF50777F0}">
   <ds:schemaRefs>
     <ds:schemaRef ds:uri="http://schemas.openxmlformats.org/officeDocument/2006/bibliography"/>
   </ds:schemaRefs>

</xml_diff>

<commit_message>
Modification de la classe produit en article
</commit_message>
<xml_diff>
--- a/Analyse/Analyse.docx
+++ b/Analyse/Analyse.docx
@@ -691,23 +691,13 @@
                                           <w:szCs w:val="36"/>
                                         </w:rPr>
                                       </w:pPr>
-                                      <w:proofErr w:type="spellStart"/>
                                       <w:r>
                                         <w:rPr>
                                           <w:color w:val="4472C4" w:themeColor="accent1"/>
                                           <w:sz w:val="36"/>
                                           <w:szCs w:val="36"/>
                                         </w:rPr>
-                                        <w:t>WareHouse</w:t>
-                                      </w:r>
-                                      <w:proofErr w:type="spellEnd"/>
-                                      <w:r>
-                                        <w:rPr>
-                                          <w:color w:val="4472C4" w:themeColor="accent1"/>
-                                          <w:sz w:val="36"/>
-                                          <w:szCs w:val="36"/>
-                                        </w:rPr>
-                                        <w:t xml:space="preserve"> Manager</w:t>
+                                        <w:t>WareHouse Manager</w:t>
                                       </w:r>
                                     </w:p>
                                   </w:sdtContent>
@@ -855,23 +845,13 @@
                                     <w:szCs w:val="36"/>
                                   </w:rPr>
                                 </w:pPr>
-                                <w:proofErr w:type="spellStart"/>
                                 <w:r>
                                   <w:rPr>
                                     <w:color w:val="4472C4" w:themeColor="accent1"/>
                                     <w:sz w:val="36"/>
                                     <w:szCs w:val="36"/>
                                   </w:rPr>
-                                  <w:t>WareHouse</w:t>
-                                </w:r>
-                                <w:proofErr w:type="spellEnd"/>
-                                <w:r>
-                                  <w:rPr>
-                                    <w:color w:val="4472C4" w:themeColor="accent1"/>
-                                    <w:sz w:val="36"/>
-                                    <w:szCs w:val="36"/>
-                                  </w:rPr>
-                                  <w:t xml:space="preserve"> Manager</w:t>
+                                  <w:t>WareHouse Manager</w:t>
                                 </w:r>
                               </w:p>
                             </w:sdtContent>
@@ -2215,7 +2195,13 @@
         <w:spacing w:after="0"/>
       </w:pPr>
       <w:r>
-        <w:t xml:space="preserve">Le diagramme cas d’utilisation permet de donnée une vision globale du comportement fonctionnel du système de gestion de stock. </w:t>
+        <w:t>Le diagramme cas d’utilisation permet de donn</w:t>
+      </w:r>
+      <w:r>
+        <w:t>er</w:t>
+      </w:r>
+      <w:r>
+        <w:t xml:space="preserve"> une vision globale du comportement fonctionnel du système de gestion de stock. </w:t>
       </w:r>
     </w:p>
     <w:p>
@@ -2284,27 +2270,14 @@
       <w:r>
         <w:t xml:space="preserve">Figure </w:t>
       </w:r>
-      <w:r>
-        <w:fldChar w:fldCharType="begin"/>
-      </w:r>
-      <w:r>
-        <w:instrText xml:space="preserve"> SEQ Figure \* ARABIC </w:instrText>
-      </w:r>
-      <w:r>
-        <w:fldChar w:fldCharType="separate"/>
-      </w:r>
-      <w:r>
-        <w:rPr>
-          <w:noProof/>
-        </w:rPr>
-        <w:t>1</w:t>
-      </w:r>
-      <w:r>
-        <w:rPr>
-          <w:noProof/>
-        </w:rPr>
-        <w:fldChar w:fldCharType="end"/>
-      </w:r>
+      <w:fldSimple w:instr=" SEQ Figure \* ARABIC ">
+        <w:r>
+          <w:rPr>
+            <w:noProof/>
+          </w:rPr>
+          <w:t>1</w:t>
+        </w:r>
+      </w:fldSimple>
       <w:r>
         <w:t xml:space="preserve"> : Diagramme cas d'utilisation</w:t>
       </w:r>
@@ -2358,7 +2331,13 @@
         <w:spacing w:after="0"/>
       </w:pPr>
       <w:r>
-        <w:t>Le diagramme permet de présenter les classes et les interfaces du système ainsi que les différentes relations entre celles-ci.</w:t>
+        <w:t xml:space="preserve">Le diagramme </w:t>
+      </w:r>
+      <w:r>
+        <w:t xml:space="preserve">de classes </w:t>
+      </w:r>
+      <w:r>
+        <w:t>permet de présenter les classes et les interfaces du système ainsi que les différentes relations entre celles-ci.</w:t>
       </w:r>
     </w:p>
     <w:p>
@@ -2377,10 +2356,10 @@
           <w:noProof/>
         </w:rPr>
         <w:drawing>
-          <wp:inline distT="0" distB="0" distL="0" distR="0" wp14:anchorId="09FFF9AB" wp14:editId="4E115692">
-            <wp:extent cx="6377010" cy="2251495"/>
-            <wp:effectExtent l="0" t="0" r="5080" b="0"/>
-            <wp:docPr id="8" name="Image 8"/>
+          <wp:inline distT="0" distB="0" distL="0" distR="0" wp14:anchorId="0FED3AB6" wp14:editId="2D57B59C">
+            <wp:extent cx="5760720" cy="3333115"/>
+            <wp:effectExtent l="0" t="0" r="0" b="635"/>
+            <wp:docPr id="4" name="Image 4"/>
             <wp:cNvGraphicFramePr>
               <a:graphicFrameLocks xmlns:a="http://schemas.openxmlformats.org/drawingml/2006/main" noChangeAspect="1"/>
             </wp:cNvGraphicFramePr>
@@ -2400,17 +2379,11 @@
                   <pic:spPr>
                     <a:xfrm>
                       <a:off x="0" y="0"/>
-                      <a:ext cx="6377010" cy="2251495"/>
+                      <a:ext cx="5760720" cy="3333115"/>
                     </a:xfrm>
                     <a:prstGeom prst="rect">
                       <a:avLst/>
                     </a:prstGeom>
-                    <a:ln>
-                      <a:noFill/>
-                    </a:ln>
-                    <a:effectLst>
-                      <a:softEdge rad="112500"/>
-                    </a:effectLst>
                   </pic:spPr>
                 </pic:pic>
               </a:graphicData>
@@ -2427,27 +2400,14 @@
       <w:r>
         <w:t xml:space="preserve">Figure </w:t>
       </w:r>
-      <w:r>
-        <w:fldChar w:fldCharType="begin"/>
-      </w:r>
-      <w:r>
-        <w:instrText xml:space="preserve"> SEQ Figure \* ARABIC </w:instrText>
-      </w:r>
-      <w:r>
-        <w:fldChar w:fldCharType="separate"/>
-      </w:r>
-      <w:r>
-        <w:rPr>
-          <w:noProof/>
-        </w:rPr>
-        <w:t>2</w:t>
-      </w:r>
-      <w:r>
-        <w:rPr>
-          <w:noProof/>
-        </w:rPr>
-        <w:fldChar w:fldCharType="end"/>
-      </w:r>
+      <w:fldSimple w:instr=" SEQ Figure \* ARABIC ">
+        <w:r>
+          <w:rPr>
+            <w:noProof/>
+          </w:rPr>
+          <w:t>2</w:t>
+        </w:r>
+      </w:fldSimple>
       <w:r>
         <w:t xml:space="preserve"> : Diagramme de classes</w:t>
       </w:r>
@@ -2563,27 +2523,14 @@
       <w:r>
         <w:t xml:space="preserve">Figure </w:t>
       </w:r>
-      <w:r>
-        <w:fldChar w:fldCharType="begin"/>
-      </w:r>
-      <w:r>
-        <w:instrText xml:space="preserve"> SEQ Figure \* ARABIC </w:instrText>
-      </w:r>
-      <w:r>
-        <w:fldChar w:fldCharType="separate"/>
-      </w:r>
-      <w:r>
-        <w:rPr>
-          <w:noProof/>
-        </w:rPr>
-        <w:t>3</w:t>
-      </w:r>
-      <w:r>
-        <w:rPr>
-          <w:noProof/>
-        </w:rPr>
-        <w:fldChar w:fldCharType="end"/>
-      </w:r>
+      <w:fldSimple w:instr=" SEQ Figure \* ARABIC ">
+        <w:r>
+          <w:rPr>
+            <w:noProof/>
+          </w:rPr>
+          <w:t>3</w:t>
+        </w:r>
+      </w:fldSimple>
       <w:r>
         <w:t xml:space="preserve"> : MCD</w:t>
       </w:r>
@@ -2729,34 +2676,19 @@
       <w:r>
         <w:t xml:space="preserve">Figure </w:t>
       </w:r>
-      <w:r>
-        <w:fldChar w:fldCharType="begin"/>
-      </w:r>
-      <w:r>
-        <w:instrText xml:space="preserve"> SEQ Figure \* ARABIC </w:instrText>
-      </w:r>
-      <w:r>
-        <w:fldChar w:fldCharType="separate"/>
-      </w:r>
-      <w:r>
-        <w:rPr>
-          <w:noProof/>
-        </w:rPr>
-        <w:t>4</w:t>
-      </w:r>
-      <w:r>
-        <w:rPr>
-          <w:noProof/>
-        </w:rPr>
-        <w:fldChar w:fldCharType="end"/>
-      </w:r>
+      <w:fldSimple w:instr=" SEQ Figure \* ARABIC ">
+        <w:r>
+          <w:rPr>
+            <w:noProof/>
+          </w:rPr>
+          <w:t>4</w:t>
+        </w:r>
+      </w:fldSimple>
       <w:r>
         <w:t xml:space="preserve"> : MLD représentation 1</w:t>
       </w:r>
     </w:p>
     <w:p>
-      <w:bookmarkStart w:id="17" w:name="_GoBack"/>
-      <w:bookmarkEnd w:id="17"/>
       <w:r>
         <w:br w:type="page"/>
       </w:r>
@@ -2769,8 +2701,8 @@
           <w:numId w:val="1"/>
         </w:numPr>
       </w:pPr>
-      <w:bookmarkStart w:id="18" w:name="_Toc506738968"/>
-      <w:bookmarkStart w:id="19" w:name="_Toc506739075"/>
+      <w:bookmarkStart w:id="17" w:name="_Toc506738968"/>
+      <w:bookmarkStart w:id="18" w:name="_Toc506739075"/>
       <w:r>
         <w:lastRenderedPageBreak/>
         <w:t>R</w:t>
@@ -2778,8 +2710,8 @@
       <w:r>
         <w:t>eprésentation 2</w:t>
       </w:r>
+      <w:bookmarkEnd w:id="17"/>
       <w:bookmarkEnd w:id="18"/>
-      <w:bookmarkEnd w:id="19"/>
     </w:p>
     <w:p>
       <w:pPr>
@@ -2790,12 +2722,9 @@
       <w:pPr>
         <w:spacing w:after="0"/>
       </w:pPr>
-      <w:proofErr w:type="gramStart"/>
       <w:r>
         <w:t>Utilisateur(</w:t>
       </w:r>
-      <w:proofErr w:type="spellStart"/>
-      <w:proofErr w:type="gramEnd"/>
       <w:r>
         <w:rPr>
           <w:b/>
@@ -2803,37 +2732,17 @@
         </w:rPr>
         <w:t>idUtilisateur</w:t>
       </w:r>
-      <w:proofErr w:type="spellEnd"/>
-      <w:r>
-        <w:t xml:space="preserve">, </w:t>
-      </w:r>
-      <w:proofErr w:type="spellStart"/>
-      <w:r>
-        <w:t>loginUtilisateur</w:t>
-      </w:r>
-      <w:proofErr w:type="spellEnd"/>
-      <w:r>
-        <w:t xml:space="preserve">, </w:t>
-      </w:r>
-      <w:proofErr w:type="spellStart"/>
-      <w:r>
-        <w:t>motDePasseUtilisateur</w:t>
-      </w:r>
-      <w:proofErr w:type="spellEnd"/>
-      <w:r>
-        <w:t>)</w:t>
+      <w:r>
+        <w:t>, loginUtilisateur, motDePasseUtilisateur)</w:t>
       </w:r>
     </w:p>
     <w:p>
       <w:pPr>
         <w:spacing w:after="0"/>
       </w:pPr>
-      <w:proofErr w:type="gramStart"/>
       <w:r>
         <w:t>Article(</w:t>
       </w:r>
-      <w:proofErr w:type="spellStart"/>
-      <w:proofErr w:type="gramEnd"/>
       <w:r>
         <w:rPr>
           <w:b/>
@@ -2841,64 +2750,23 @@
         </w:rPr>
         <w:t>idArticle</w:t>
       </w:r>
-      <w:proofErr w:type="spellEnd"/>
-      <w:r>
-        <w:t xml:space="preserve">, </w:t>
-      </w:r>
-      <w:proofErr w:type="spellStart"/>
-      <w:r>
-        <w:t>codeArticle</w:t>
-      </w:r>
-      <w:proofErr w:type="spellEnd"/>
-      <w:r>
-        <w:t xml:space="preserve">, </w:t>
-      </w:r>
-      <w:proofErr w:type="spellStart"/>
-      <w:r>
-        <w:t>designationArticle</w:t>
-      </w:r>
-      <w:proofErr w:type="spellEnd"/>
-      <w:r>
-        <w:t xml:space="preserve">, </w:t>
-      </w:r>
-      <w:proofErr w:type="spellStart"/>
-      <w:r>
-        <w:t>poidsArticle</w:t>
-      </w:r>
-      <w:proofErr w:type="spellEnd"/>
-      <w:r>
-        <w:t xml:space="preserve">, </w:t>
-      </w:r>
-      <w:proofErr w:type="spellStart"/>
-      <w:r>
-        <w:t>EmplacementArticle</w:t>
-      </w:r>
-      <w:proofErr w:type="spellEnd"/>
-      <w:r>
-        <w:t xml:space="preserve">, </w:t>
-      </w:r>
-      <w:r>
-        <w:t>#</w:t>
-      </w:r>
-      <w:proofErr w:type="spellStart"/>
-      <w:r>
-        <w:t>idEmballage</w:t>
-      </w:r>
-      <w:proofErr w:type="spellEnd"/>
-      <w:r>
-        <w:t>)</w:t>
+      <w:r>
+        <w:t xml:space="preserve">, codeArticle, designationArticle, poidsArticle, </w:t>
+      </w:r>
+      <w:r>
+        <w:t xml:space="preserve">EmplacementArticle, </w:t>
+      </w:r>
+      <w:r>
+        <w:t>#idEmballage)</w:t>
       </w:r>
     </w:p>
     <w:p>
       <w:pPr>
         <w:spacing w:after="0"/>
       </w:pPr>
-      <w:proofErr w:type="gramStart"/>
       <w:r>
         <w:t>Emballage(</w:t>
       </w:r>
-      <w:proofErr w:type="spellStart"/>
-      <w:proofErr w:type="gramEnd"/>
       <w:r>
         <w:rPr>
           <w:b/>
@@ -2906,51 +2774,26 @@
         </w:rPr>
         <w:t>idEmballage</w:t>
       </w:r>
-      <w:proofErr w:type="spellEnd"/>
-      <w:r>
-        <w:t xml:space="preserve">, </w:t>
-      </w:r>
-      <w:proofErr w:type="spellStart"/>
-      <w:r>
-        <w:t>hauteurEmballage</w:t>
-      </w:r>
-      <w:proofErr w:type="spellEnd"/>
-      <w:r>
-        <w:t xml:space="preserve">, </w:t>
-      </w:r>
-      <w:proofErr w:type="spellStart"/>
-      <w:r>
-        <w:t>largeurEmballage</w:t>
-      </w:r>
-      <w:proofErr w:type="spellEnd"/>
-      <w:r>
-        <w:t xml:space="preserve">, </w:t>
-      </w:r>
-      <w:proofErr w:type="spellStart"/>
+      <w:r>
+        <w:t xml:space="preserve">, hauteurEmballage, largeurEmballage, </w:t>
+      </w:r>
       <w:r>
         <w:t>longueur</w:t>
       </w:r>
       <w:r>
-        <w:t>Emballage</w:t>
-      </w:r>
-      <w:proofErr w:type="spellEnd"/>
-      <w:r>
-        <w:t>)</w:t>
+        <w:t>Emballage)</w:t>
       </w:r>
     </w:p>
     <w:p>
       <w:pPr>
         <w:spacing w:after="0"/>
       </w:pPr>
-      <w:proofErr w:type="gramStart"/>
       <w:r>
         <w:t>Fournisseur</w:t>
       </w:r>
       <w:r>
         <w:t>(</w:t>
       </w:r>
-      <w:proofErr w:type="spellStart"/>
-      <w:proofErr w:type="gramEnd"/>
       <w:r>
         <w:rPr>
           <w:b/>
@@ -2965,29 +2808,18 @@
         </w:rPr>
         <w:t>Fournisseur</w:t>
       </w:r>
-      <w:proofErr w:type="spellEnd"/>
-      <w:r>
-        <w:t xml:space="preserve">, </w:t>
-      </w:r>
-      <w:proofErr w:type="spellStart"/>
-      <w:r>
-        <w:t>nom</w:t>
+      <w:r>
+        <w:t>, nom</w:t>
       </w:r>
       <w:r>
         <w:t>Fournisseur</w:t>
       </w:r>
-      <w:proofErr w:type="spellEnd"/>
-      <w:r>
-        <w:t xml:space="preserve">, </w:t>
-      </w:r>
-      <w:proofErr w:type="spellStart"/>
-      <w:r>
-        <w:t>reference</w:t>
+      <w:r>
+        <w:t>, reference</w:t>
       </w:r>
       <w:r>
         <w:t>Fournisseur</w:t>
       </w:r>
-      <w:proofErr w:type="spellEnd"/>
       <w:r>
         <w:t>)</w:t>
       </w:r>
@@ -2996,12 +2828,9 @@
       <w:pPr>
         <w:spacing w:after="0"/>
       </w:pPr>
-      <w:proofErr w:type="gramStart"/>
       <w:r>
         <w:t>Consulter(</w:t>
       </w:r>
-      <w:proofErr w:type="spellStart"/>
-      <w:proofErr w:type="gramEnd"/>
       <w:r>
         <w:rPr>
           <w:b/>
@@ -3009,33 +2838,8 @@
         </w:rPr>
         <w:t>idConsulter</w:t>
       </w:r>
-      <w:proofErr w:type="spellEnd"/>
-      <w:r>
-        <w:t xml:space="preserve">, </w:t>
-      </w:r>
-      <w:proofErr w:type="spellStart"/>
-      <w:r>
-        <w:t>qteStock</w:t>
-      </w:r>
-      <w:proofErr w:type="spellEnd"/>
-      <w:r>
-        <w:t>, #</w:t>
-      </w:r>
-      <w:proofErr w:type="spellStart"/>
-      <w:r>
-        <w:t>idUtilisateur</w:t>
-      </w:r>
-      <w:proofErr w:type="spellEnd"/>
-      <w:r>
-        <w:t>, #</w:t>
-      </w:r>
-      <w:proofErr w:type="spellStart"/>
-      <w:r>
-        <w:t>idArticle</w:t>
-      </w:r>
-      <w:proofErr w:type="spellEnd"/>
-      <w:r>
-        <w:t>)</w:t>
+      <w:r>
+        <w:t>, qteStock, #idUtilisateur, #idArticle)</w:t>
       </w:r>
     </w:p>
     <w:p>
@@ -3046,12 +2850,9 @@
           <w:u w:val="single"/>
         </w:rPr>
       </w:pPr>
-      <w:proofErr w:type="gramStart"/>
       <w:r>
         <w:t>Livrer(</w:t>
       </w:r>
-      <w:proofErr w:type="spellStart"/>
-      <w:proofErr w:type="gramEnd"/>
       <w:r>
         <w:rPr>
           <w:b/>
@@ -3059,50 +2860,18 @@
         </w:rPr>
         <w:t>idLivrer</w:t>
       </w:r>
-      <w:proofErr w:type="spellEnd"/>
-      <w:r>
-        <w:t xml:space="preserve">, </w:t>
-      </w:r>
-      <w:proofErr w:type="spellStart"/>
-      <w:r>
-        <w:t>qteLivree</w:t>
-      </w:r>
-      <w:proofErr w:type="spellEnd"/>
-      <w:r>
-        <w:t xml:space="preserve">, </w:t>
-      </w:r>
-      <w:proofErr w:type="spellStart"/>
-      <w:r>
-        <w:t>numeroLivraison</w:t>
-      </w:r>
-      <w:proofErr w:type="spellEnd"/>
-      <w:r>
-        <w:t xml:space="preserve">, </w:t>
-      </w:r>
-      <w:proofErr w:type="spellStart"/>
-      <w:r>
-        <w:t>dateLivraison</w:t>
-      </w:r>
-      <w:proofErr w:type="spellEnd"/>
-      <w:r>
-        <w:t>, #</w:t>
-      </w:r>
-      <w:proofErr w:type="spellStart"/>
-      <w:r>
-        <w:t>idArticle</w:t>
-      </w:r>
-      <w:proofErr w:type="spellEnd"/>
-      <w:r>
-        <w:t>, #</w:t>
-      </w:r>
-      <w:proofErr w:type="spellStart"/>
-      <w:r>
-        <w:t>id</w:t>
+      <w:r>
+        <w:t>, qteLivree</w:t>
+      </w:r>
+      <w:r>
+        <w:t>, numeroLivraison, dateLivraison</w:t>
+      </w:r>
+      <w:r>
+        <w:t>, #idArticle, #id</w:t>
       </w:r>
       <w:r>
         <w:t>Fournisseur</w:t>
       </w:r>
-      <w:proofErr w:type="spellEnd"/>
       <w:r>
         <w:t>)</w:t>
       </w:r>
@@ -3116,14 +2885,14 @@
       <w:pPr>
         <w:pStyle w:val="Titre1"/>
       </w:pPr>
-      <w:bookmarkStart w:id="20" w:name="_Toc506738969"/>
-      <w:bookmarkStart w:id="21" w:name="_Toc506739076"/>
+      <w:bookmarkStart w:id="19" w:name="_Toc506738969"/>
+      <w:bookmarkStart w:id="20" w:name="_Toc506739076"/>
       <w:r>
         <w:lastRenderedPageBreak/>
         <w:t>Dictionnaire de données</w:t>
       </w:r>
+      <w:bookmarkEnd w:id="19"/>
       <w:bookmarkEnd w:id="20"/>
-      <w:bookmarkEnd w:id="21"/>
     </w:p>
     <w:p>
       <w:pPr>
@@ -3163,10 +2932,10 @@
       </w:tblPr>
       <w:tblGrid>
         <w:gridCol w:w="2313"/>
-        <w:gridCol w:w="889"/>
-        <w:gridCol w:w="801"/>
-        <w:gridCol w:w="3335"/>
-        <w:gridCol w:w="1724"/>
+        <w:gridCol w:w="926"/>
+        <w:gridCol w:w="800"/>
+        <w:gridCol w:w="3304"/>
+        <w:gridCol w:w="1719"/>
       </w:tblGrid>
       <w:tr>
         <w:trPr>
@@ -3253,13 +3022,9 @@
             <w:tcW w:w="2261" w:type="dxa"/>
           </w:tcPr>
           <w:p>
-            <w:proofErr w:type="spellStart"/>
-            <w:proofErr w:type="gramStart"/>
             <w:r>
               <w:t>idUtilisateur</w:t>
             </w:r>
-            <w:proofErr w:type="spellEnd"/>
-            <w:proofErr w:type="gramEnd"/>
           </w:p>
         </w:tc>
         <w:tc>
@@ -3324,13 +3089,9 @@
             <w:tcW w:w="2261" w:type="dxa"/>
           </w:tcPr>
           <w:p>
-            <w:proofErr w:type="spellStart"/>
-            <w:proofErr w:type="gramStart"/>
             <w:r>
               <w:t>loginUtilisateur</w:t>
             </w:r>
-            <w:proofErr w:type="spellEnd"/>
-            <w:proofErr w:type="gramEnd"/>
           </w:p>
         </w:tc>
         <w:tc>
@@ -3341,11 +3102,9 @@
             <w:pPr>
               <w:cnfStyle w:val="000000000000" w:firstRow="0" w:lastRow="0" w:firstColumn="0" w:lastColumn="0" w:oddVBand="0" w:evenVBand="0" w:oddHBand="0" w:evenHBand="0" w:firstRowFirstColumn="0" w:firstRowLastColumn="0" w:lastRowFirstColumn="0" w:lastRowLastColumn="0"/>
             </w:pPr>
-            <w:proofErr w:type="gramStart"/>
-            <w:r>
-              <w:t>varchar</w:t>
-            </w:r>
-            <w:proofErr w:type="gramEnd"/>
+            <w:r>
+              <w:t>Varchar</w:t>
+            </w:r>
           </w:p>
         </w:tc>
         <w:tc>
@@ -3392,13 +3151,9 @@
             <w:tcW w:w="2261" w:type="dxa"/>
           </w:tcPr>
           <w:p>
-            <w:proofErr w:type="spellStart"/>
-            <w:proofErr w:type="gramStart"/>
             <w:r>
               <w:t>motDePasseUtilisateur</w:t>
             </w:r>
-            <w:proofErr w:type="spellEnd"/>
-            <w:proofErr w:type="gramEnd"/>
           </w:p>
         </w:tc>
         <w:tc>
@@ -3409,11 +3164,9 @@
             <w:pPr>
               <w:cnfStyle w:val="000000100000" w:firstRow="0" w:lastRow="0" w:firstColumn="0" w:lastColumn="0" w:oddVBand="0" w:evenVBand="0" w:oddHBand="1" w:evenHBand="0" w:firstRowFirstColumn="0" w:firstRowLastColumn="0" w:lastRowFirstColumn="0" w:lastRowLastColumn="0"/>
             </w:pPr>
-            <w:proofErr w:type="gramStart"/>
-            <w:r>
-              <w:t>varchar</w:t>
-            </w:r>
-            <w:proofErr w:type="gramEnd"/>
+            <w:r>
+              <w:t>Varchar</w:t>
+            </w:r>
           </w:p>
         </w:tc>
         <w:tc>
@@ -3457,13 +3210,9 @@
             <w:tcW w:w="2261" w:type="dxa"/>
           </w:tcPr>
           <w:p>
-            <w:proofErr w:type="spellStart"/>
-            <w:proofErr w:type="gramStart"/>
             <w:r>
               <w:t>idArticle</w:t>
             </w:r>
-            <w:proofErr w:type="spellEnd"/>
-            <w:proofErr w:type="gramEnd"/>
           </w:p>
         </w:tc>
         <w:tc>
@@ -3531,13 +3280,9 @@
             <w:tcW w:w="2261" w:type="dxa"/>
           </w:tcPr>
           <w:p>
-            <w:proofErr w:type="spellStart"/>
-            <w:proofErr w:type="gramStart"/>
             <w:r>
               <w:t>codeArticle</w:t>
             </w:r>
-            <w:proofErr w:type="spellEnd"/>
-            <w:proofErr w:type="gramEnd"/>
           </w:p>
         </w:tc>
         <w:tc>
@@ -3548,11 +3293,9 @@
             <w:pPr>
               <w:cnfStyle w:val="000000100000" w:firstRow="0" w:lastRow="0" w:firstColumn="0" w:lastColumn="0" w:oddVBand="0" w:evenVBand="0" w:oddHBand="1" w:evenHBand="0" w:firstRowFirstColumn="0" w:firstRowLastColumn="0" w:lastRowFirstColumn="0" w:lastRowLastColumn="0"/>
             </w:pPr>
-            <w:proofErr w:type="gramStart"/>
-            <w:r>
-              <w:t>varchar</w:t>
-            </w:r>
-            <w:proofErr w:type="gramEnd"/>
+            <w:r>
+              <w:t>Varchar</w:t>
+            </w:r>
           </w:p>
         </w:tc>
         <w:tc>
@@ -3596,13 +3339,9 @@
             <w:tcW w:w="2261" w:type="dxa"/>
           </w:tcPr>
           <w:p>
-            <w:proofErr w:type="spellStart"/>
-            <w:proofErr w:type="gramStart"/>
             <w:r>
               <w:t>designationArticle</w:t>
             </w:r>
-            <w:proofErr w:type="spellEnd"/>
-            <w:proofErr w:type="gramEnd"/>
           </w:p>
         </w:tc>
         <w:tc>
@@ -3613,11 +3352,9 @@
             <w:pPr>
               <w:cnfStyle w:val="000000000000" w:firstRow="0" w:lastRow="0" w:firstColumn="0" w:lastColumn="0" w:oddVBand="0" w:evenVBand="0" w:oddHBand="0" w:evenHBand="0" w:firstRowFirstColumn="0" w:firstRowLastColumn="0" w:lastRowFirstColumn="0" w:lastRowLastColumn="0"/>
             </w:pPr>
-            <w:proofErr w:type="gramStart"/>
-            <w:r>
-              <w:t>varchar</w:t>
-            </w:r>
-            <w:proofErr w:type="gramEnd"/>
+            <w:r>
+              <w:t>Varchar</w:t>
+            </w:r>
           </w:p>
         </w:tc>
         <w:tc>
@@ -3664,13 +3401,9 @@
             <w:tcW w:w="2261" w:type="dxa"/>
           </w:tcPr>
           <w:p>
-            <w:proofErr w:type="spellStart"/>
-            <w:proofErr w:type="gramStart"/>
             <w:r>
               <w:t>poidsArticle</w:t>
             </w:r>
-            <w:proofErr w:type="spellEnd"/>
-            <w:proofErr w:type="gramEnd"/>
           </w:p>
         </w:tc>
         <w:tc>
@@ -3681,6 +3414,9 @@
             <w:pPr>
               <w:cnfStyle w:val="000000100000" w:firstRow="0" w:lastRow="0" w:firstColumn="0" w:lastColumn="0" w:oddVBand="0" w:evenVBand="0" w:oddHBand="1" w:evenHBand="0" w:firstRowFirstColumn="0" w:firstRowLastColumn="0" w:lastRowFirstColumn="0" w:lastRowLastColumn="0"/>
             </w:pPr>
+            <w:r>
+              <w:t>Flottant</w:t>
+            </w:r>
           </w:p>
         </w:tc>
         <w:tc>
@@ -3691,6 +3427,9 @@
             <w:pPr>
               <w:cnfStyle w:val="000000100000" w:firstRow="0" w:lastRow="0" w:firstColumn="0" w:lastColumn="0" w:oddVBand="0" w:evenVBand="0" w:oddHBand="1" w:evenHBand="0" w:firstRowFirstColumn="0" w:firstRowLastColumn="0" w:lastRowFirstColumn="0" w:lastRowLastColumn="0"/>
             </w:pPr>
+            <w:r>
+              <w:t>10</w:t>
+            </w:r>
           </w:p>
         </w:tc>
         <w:tc>
@@ -3721,13 +3460,9 @@
             <w:tcW w:w="2261" w:type="dxa"/>
           </w:tcPr>
           <w:p>
-            <w:proofErr w:type="spellStart"/>
-            <w:proofErr w:type="gramStart"/>
             <w:r>
               <w:t>emplacementArticle</w:t>
             </w:r>
-            <w:proofErr w:type="spellEnd"/>
-            <w:proofErr w:type="gramEnd"/>
           </w:p>
         </w:tc>
         <w:tc>
@@ -3738,11 +3473,12 @@
             <w:pPr>
               <w:cnfStyle w:val="000000000000" w:firstRow="0" w:lastRow="0" w:firstColumn="0" w:lastColumn="0" w:oddVBand="0" w:evenVBand="0" w:oddHBand="0" w:evenHBand="0" w:firstRowFirstColumn="0" w:firstRowLastColumn="0" w:lastRowFirstColumn="0" w:lastRowLastColumn="0"/>
             </w:pPr>
-            <w:proofErr w:type="gramStart"/>
-            <w:r>
-              <w:t>varchar</w:t>
-            </w:r>
-            <w:proofErr w:type="gramEnd"/>
+            <w:r>
+              <w:t>V</w:t>
+            </w:r>
+            <w:r>
+              <w:t>archar</w:t>
+            </w:r>
           </w:p>
         </w:tc>
         <w:tc>
@@ -3789,13 +3525,9 @@
             <w:tcW w:w="2261" w:type="dxa"/>
           </w:tcPr>
           <w:p>
-            <w:proofErr w:type="spellStart"/>
-            <w:proofErr w:type="gramStart"/>
             <w:r>
               <w:t>idEmballage</w:t>
             </w:r>
-            <w:proofErr w:type="spellEnd"/>
-            <w:proofErr w:type="gramEnd"/>
           </w:p>
         </w:tc>
         <w:tc>
@@ -3860,13 +3592,12 @@
             <w:tcW w:w="2261" w:type="dxa"/>
           </w:tcPr>
           <w:p>
-            <w:proofErr w:type="spellStart"/>
-            <w:proofErr w:type="gramStart"/>
-            <w:r>
-              <w:t>hauteurEmballage</w:t>
-            </w:r>
-            <w:proofErr w:type="spellEnd"/>
-            <w:proofErr w:type="gramEnd"/>
+            <w:r>
+              <w:t>longueur</w:t>
+            </w:r>
+            <w:r>
+              <w:t>Emballage</w:t>
+            </w:r>
           </w:p>
         </w:tc>
         <w:tc>
@@ -3877,6 +3608,9 @@
             <w:pPr>
               <w:cnfStyle w:val="000000000000" w:firstRow="0" w:lastRow="0" w:firstColumn="0" w:lastColumn="0" w:oddVBand="0" w:evenVBand="0" w:oddHBand="0" w:evenHBand="0" w:firstRowFirstColumn="0" w:firstRowLastColumn="0" w:lastRowFirstColumn="0" w:lastRowLastColumn="0"/>
             </w:pPr>
+            <w:r>
+              <w:t>Entier</w:t>
+            </w:r>
           </w:p>
         </w:tc>
         <w:tc>
@@ -3887,6 +3621,9 @@
             <w:pPr>
               <w:cnfStyle w:val="000000000000" w:firstRow="0" w:lastRow="0" w:firstColumn="0" w:lastColumn="0" w:oddVBand="0" w:evenVBand="0" w:oddHBand="0" w:evenHBand="0" w:firstRowFirstColumn="0" w:firstRowLastColumn="0" w:lastRowFirstColumn="0" w:lastRowLastColumn="0"/>
             </w:pPr>
+            <w:r>
+              <w:t>10</w:t>
+            </w:r>
           </w:p>
         </w:tc>
         <w:tc>
@@ -3920,13 +3657,9 @@
             <w:tcW w:w="2261" w:type="dxa"/>
           </w:tcPr>
           <w:p>
-            <w:proofErr w:type="spellStart"/>
-            <w:proofErr w:type="gramStart"/>
             <w:r>
               <w:t>largeurEmballage</w:t>
             </w:r>
-            <w:proofErr w:type="spellEnd"/>
-            <w:proofErr w:type="gramEnd"/>
           </w:p>
         </w:tc>
         <w:tc>
@@ -3937,6 +3670,9 @@
             <w:pPr>
               <w:cnfStyle w:val="000000100000" w:firstRow="0" w:lastRow="0" w:firstColumn="0" w:lastColumn="0" w:oddVBand="0" w:evenVBand="0" w:oddHBand="1" w:evenHBand="0" w:firstRowFirstColumn="0" w:firstRowLastColumn="0" w:lastRowFirstColumn="0" w:lastRowLastColumn="0"/>
             </w:pPr>
+            <w:r>
+              <w:t>Entier</w:t>
+            </w:r>
           </w:p>
         </w:tc>
         <w:tc>
@@ -3947,6 +3683,9 @@
             <w:pPr>
               <w:cnfStyle w:val="000000100000" w:firstRow="0" w:lastRow="0" w:firstColumn="0" w:lastColumn="0" w:oddVBand="0" w:evenVBand="0" w:oddHBand="1" w:evenHBand="0" w:firstRowFirstColumn="0" w:firstRowLastColumn="0" w:lastRowFirstColumn="0" w:lastRowLastColumn="0"/>
             </w:pPr>
+            <w:r>
+              <w:t>10</w:t>
+            </w:r>
           </w:p>
         </w:tc>
         <w:tc>
@@ -3977,13 +3716,9 @@
             <w:tcW w:w="2261" w:type="dxa"/>
           </w:tcPr>
           <w:p>
-            <w:proofErr w:type="spellStart"/>
-            <w:proofErr w:type="gramStart"/>
             <w:r>
               <w:t>profondeurEmballage</w:t>
             </w:r>
-            <w:proofErr w:type="spellEnd"/>
-            <w:proofErr w:type="gramEnd"/>
           </w:p>
         </w:tc>
         <w:tc>
@@ -3994,6 +3729,9 @@
             <w:pPr>
               <w:cnfStyle w:val="000000000000" w:firstRow="0" w:lastRow="0" w:firstColumn="0" w:lastColumn="0" w:oddVBand="0" w:evenVBand="0" w:oddHBand="0" w:evenHBand="0" w:firstRowFirstColumn="0" w:firstRowLastColumn="0" w:lastRowFirstColumn="0" w:lastRowLastColumn="0"/>
             </w:pPr>
+            <w:r>
+              <w:t>Entier</w:t>
+            </w:r>
           </w:p>
         </w:tc>
         <w:tc>
@@ -4004,6 +3742,9 @@
             <w:pPr>
               <w:cnfStyle w:val="000000000000" w:firstRow="0" w:lastRow="0" w:firstColumn="0" w:lastColumn="0" w:oddVBand="0" w:evenVBand="0" w:oddHBand="0" w:evenHBand="0" w:firstRowFirstColumn="0" w:firstRowLastColumn="0" w:lastRowFirstColumn="0" w:lastRowLastColumn="0"/>
             </w:pPr>
+            <w:r>
+              <w:t>10</w:t>
+            </w:r>
           </w:p>
         </w:tc>
         <w:tc>
@@ -4086,13 +3827,9 @@
             <w:tcW w:w="2261" w:type="dxa"/>
           </w:tcPr>
           <w:p>
-            <w:proofErr w:type="spellStart"/>
-            <w:proofErr w:type="gramStart"/>
             <w:r>
               <w:t>idConstructeur</w:t>
             </w:r>
-            <w:proofErr w:type="spellEnd"/>
-            <w:proofErr w:type="gramEnd"/>
           </w:p>
         </w:tc>
         <w:tc>
@@ -4160,13 +3897,9 @@
             <w:tcW w:w="2261" w:type="dxa"/>
           </w:tcPr>
           <w:p>
-            <w:proofErr w:type="spellStart"/>
-            <w:proofErr w:type="gramStart"/>
             <w:r>
               <w:t>nomConstructeur</w:t>
             </w:r>
-            <w:proofErr w:type="spellEnd"/>
-            <w:proofErr w:type="gramEnd"/>
           </w:p>
         </w:tc>
         <w:tc>
@@ -4177,6 +3910,9 @@
             <w:pPr>
               <w:cnfStyle w:val="000000100000" w:firstRow="0" w:lastRow="0" w:firstColumn="0" w:lastColumn="0" w:oddVBand="0" w:evenVBand="0" w:oddHBand="1" w:evenHBand="0" w:firstRowFirstColumn="0" w:firstRowLastColumn="0" w:lastRowFirstColumn="0" w:lastRowLastColumn="0"/>
             </w:pPr>
+            <w:r>
+              <w:t>Varchar</w:t>
+            </w:r>
           </w:p>
         </w:tc>
         <w:tc>
@@ -4187,6 +3923,9 @@
             <w:pPr>
               <w:cnfStyle w:val="000000100000" w:firstRow="0" w:lastRow="0" w:firstColumn="0" w:lastColumn="0" w:oddVBand="0" w:evenVBand="0" w:oddHBand="1" w:evenHBand="0" w:firstRowFirstColumn="0" w:firstRowLastColumn="0" w:lastRowFirstColumn="0" w:lastRowLastColumn="0"/>
             </w:pPr>
+            <w:r>
+              <w:t>10</w:t>
+            </w:r>
           </w:p>
         </w:tc>
         <w:tc>
@@ -4217,13 +3956,9 @@
             <w:tcW w:w="2261" w:type="dxa"/>
           </w:tcPr>
           <w:p>
-            <w:proofErr w:type="spellStart"/>
-            <w:proofErr w:type="gramStart"/>
             <w:r>
               <w:t>referenceConstructeur</w:t>
             </w:r>
-            <w:proofErr w:type="spellEnd"/>
-            <w:proofErr w:type="gramEnd"/>
           </w:p>
         </w:tc>
         <w:tc>
@@ -4234,6 +3969,9 @@
             <w:pPr>
               <w:cnfStyle w:val="000000000000" w:firstRow="0" w:lastRow="0" w:firstColumn="0" w:lastColumn="0" w:oddVBand="0" w:evenVBand="0" w:oddHBand="0" w:evenHBand="0" w:firstRowFirstColumn="0" w:firstRowLastColumn="0" w:lastRowFirstColumn="0" w:lastRowLastColumn="0"/>
             </w:pPr>
+            <w:r>
+              <w:t>Varchar</w:t>
+            </w:r>
           </w:p>
         </w:tc>
         <w:tc>
@@ -4244,6 +3982,9 @@
             <w:pPr>
               <w:cnfStyle w:val="000000000000" w:firstRow="0" w:lastRow="0" w:firstColumn="0" w:lastColumn="0" w:oddVBand="0" w:evenVBand="0" w:oddHBand="0" w:evenHBand="0" w:firstRowFirstColumn="0" w:firstRowLastColumn="0" w:lastRowFirstColumn="0" w:lastRowLastColumn="0"/>
             </w:pPr>
+            <w:r>
+              <w:t>20</w:t>
+            </w:r>
           </w:p>
         </w:tc>
         <w:tc>
@@ -4277,13 +4018,9 @@
             <w:tcW w:w="2261" w:type="dxa"/>
           </w:tcPr>
           <w:p>
-            <w:proofErr w:type="spellStart"/>
-            <w:proofErr w:type="gramStart"/>
             <w:r>
               <w:t>qteStock</w:t>
             </w:r>
-            <w:proofErr w:type="spellEnd"/>
-            <w:proofErr w:type="gramEnd"/>
           </w:p>
         </w:tc>
         <w:tc>
@@ -4294,6 +4031,9 @@
             <w:pPr>
               <w:cnfStyle w:val="000000100000" w:firstRow="0" w:lastRow="0" w:firstColumn="0" w:lastColumn="0" w:oddVBand="0" w:evenVBand="0" w:oddHBand="1" w:evenHBand="0" w:firstRowFirstColumn="0" w:firstRowLastColumn="0" w:lastRowFirstColumn="0" w:lastRowLastColumn="0"/>
             </w:pPr>
+            <w:r>
+              <w:t>Entier</w:t>
+            </w:r>
           </w:p>
         </w:tc>
         <w:tc>
@@ -4304,6 +4044,9 @@
             <w:pPr>
               <w:cnfStyle w:val="000000100000" w:firstRow="0" w:lastRow="0" w:firstColumn="0" w:lastColumn="0" w:oddVBand="0" w:evenVBand="0" w:oddHBand="1" w:evenHBand="0" w:firstRowFirstColumn="0" w:firstRowLastColumn="0" w:lastRowFirstColumn="0" w:lastRowLastColumn="0"/>
             </w:pPr>
+            <w:r>
+              <w:t>10</w:t>
+            </w:r>
           </w:p>
         </w:tc>
         <w:tc>
@@ -4337,13 +4080,9 @@
             <w:tcW w:w="2261" w:type="dxa"/>
           </w:tcPr>
           <w:p>
-            <w:proofErr w:type="spellStart"/>
-            <w:proofErr w:type="gramStart"/>
             <w:r>
               <w:t>qteLivree</w:t>
             </w:r>
-            <w:proofErr w:type="spellEnd"/>
-            <w:proofErr w:type="gramEnd"/>
           </w:p>
         </w:tc>
         <w:tc>
@@ -4354,6 +4093,134 @@
             <w:pPr>
               <w:cnfStyle w:val="000000000000" w:firstRow="0" w:lastRow="0" w:firstColumn="0" w:lastColumn="0" w:oddVBand="0" w:evenVBand="0" w:oddHBand="0" w:evenHBand="0" w:firstRowFirstColumn="0" w:firstRowLastColumn="0" w:lastRowFirstColumn="0" w:lastRowLastColumn="0"/>
             </w:pPr>
+            <w:r>
+              <w:t>Entier</w:t>
+            </w:r>
+          </w:p>
+        </w:tc>
+        <w:tc>
+          <w:tcPr>
+            <w:tcW w:w="804" w:type="dxa"/>
+          </w:tcPr>
+          <w:p>
+            <w:pPr>
+              <w:cnfStyle w:val="000000000000" w:firstRow="0" w:lastRow="0" w:firstColumn="0" w:lastColumn="0" w:oddVBand="0" w:evenVBand="0" w:oddHBand="0" w:evenHBand="0" w:firstRowFirstColumn="0" w:firstRowLastColumn="0" w:lastRowFirstColumn="0" w:lastRowLastColumn="0"/>
+            </w:pPr>
+            <w:r>
+              <w:t>10</w:t>
+            </w:r>
+          </w:p>
+        </w:tc>
+        <w:tc>
+          <w:tcPr>
+            <w:tcW w:w="3378" w:type="dxa"/>
+          </w:tcPr>
+          <w:p>
+            <w:pPr>
+              <w:cnfStyle w:val="000000000000" w:firstRow="0" w:lastRow="0" w:firstColumn="0" w:lastColumn="0" w:oddVBand="0" w:evenVBand="0" w:oddHBand="0" w:evenHBand="0" w:firstRowFirstColumn="0" w:firstRowLastColumn="0" w:lastRowFirstColumn="0" w:lastRowLastColumn="0"/>
+            </w:pPr>
+          </w:p>
+        </w:tc>
+        <w:tc>
+          <w:tcPr>
+            <w:tcW w:w="1730" w:type="dxa"/>
+          </w:tcPr>
+          <w:p>
+            <w:pPr>
+              <w:cnfStyle w:val="000000000000" w:firstRow="0" w:lastRow="0" w:firstColumn="0" w:lastColumn="0" w:oddVBand="0" w:evenVBand="0" w:oddHBand="0" w:evenHBand="0" w:firstRowFirstColumn="0" w:firstRowLastColumn="0" w:lastRowFirstColumn="0" w:lastRowLastColumn="0"/>
+            </w:pPr>
+          </w:p>
+        </w:tc>
+      </w:tr>
+      <w:tr>
+        <w:trPr>
+          <w:cnfStyle w:val="000000100000" w:firstRow="0" w:lastRow="0" w:firstColumn="0" w:lastColumn="0" w:oddVBand="0" w:evenVBand="0" w:oddHBand="1" w:evenHBand="0" w:firstRowFirstColumn="0" w:firstRowLastColumn="0" w:lastRowFirstColumn="0" w:lastRowLastColumn="0"/>
+          <w:trHeight w:val="56"/>
+        </w:trPr>
+        <w:tc>
+          <w:tcPr>
+            <w:cnfStyle w:val="001000000000" w:firstRow="0" w:lastRow="0" w:firstColumn="1" w:lastColumn="0" w:oddVBand="0" w:evenVBand="0" w:oddHBand="0" w:evenHBand="0" w:firstRowFirstColumn="0" w:firstRowLastColumn="0" w:lastRowFirstColumn="0" w:lastRowLastColumn="0"/>
+            <w:tcW w:w="2261" w:type="dxa"/>
+          </w:tcPr>
+          <w:p>
+            <w:r>
+              <w:t>numeroLivraison</w:t>
+            </w:r>
+          </w:p>
+        </w:tc>
+        <w:tc>
+          <w:tcPr>
+            <w:tcW w:w="889" w:type="dxa"/>
+          </w:tcPr>
+          <w:p>
+            <w:pPr>
+              <w:cnfStyle w:val="000000100000" w:firstRow="0" w:lastRow="0" w:firstColumn="0" w:lastColumn="0" w:oddVBand="0" w:evenVBand="0" w:oddHBand="1" w:evenHBand="0" w:firstRowFirstColumn="0" w:firstRowLastColumn="0" w:lastRowFirstColumn="0" w:lastRowLastColumn="0"/>
+            </w:pPr>
+            <w:r>
+              <w:t>Entier</w:t>
+            </w:r>
+          </w:p>
+        </w:tc>
+        <w:tc>
+          <w:tcPr>
+            <w:tcW w:w="804" w:type="dxa"/>
+          </w:tcPr>
+          <w:p>
+            <w:pPr>
+              <w:cnfStyle w:val="000000100000" w:firstRow="0" w:lastRow="0" w:firstColumn="0" w:lastColumn="0" w:oddVBand="0" w:evenVBand="0" w:oddHBand="1" w:evenHBand="0" w:firstRowFirstColumn="0" w:firstRowLastColumn="0" w:lastRowFirstColumn="0" w:lastRowLastColumn="0"/>
+            </w:pPr>
+            <w:r>
+              <w:t>10</w:t>
+            </w:r>
+          </w:p>
+        </w:tc>
+        <w:tc>
+          <w:tcPr>
+            <w:tcW w:w="3378" w:type="dxa"/>
+          </w:tcPr>
+          <w:p>
+            <w:pPr>
+              <w:cnfStyle w:val="000000100000" w:firstRow="0" w:lastRow="0" w:firstColumn="0" w:lastColumn="0" w:oddVBand="0" w:evenVBand="0" w:oddHBand="1" w:evenHBand="0" w:firstRowFirstColumn="0" w:firstRowLastColumn="0" w:lastRowFirstColumn="0" w:lastRowLastColumn="0"/>
+            </w:pPr>
+          </w:p>
+        </w:tc>
+        <w:tc>
+          <w:tcPr>
+            <w:tcW w:w="1730" w:type="dxa"/>
+          </w:tcPr>
+          <w:p>
+            <w:pPr>
+              <w:cnfStyle w:val="000000100000" w:firstRow="0" w:lastRow="0" w:firstColumn="0" w:lastColumn="0" w:oddVBand="0" w:evenVBand="0" w:oddHBand="1" w:evenHBand="0" w:firstRowFirstColumn="0" w:firstRowLastColumn="0" w:lastRowFirstColumn="0" w:lastRowLastColumn="0"/>
+            </w:pPr>
+          </w:p>
+        </w:tc>
+      </w:tr>
+      <w:tr>
+        <w:trPr>
+          <w:trHeight w:val="56"/>
+        </w:trPr>
+        <w:tc>
+          <w:tcPr>
+            <w:cnfStyle w:val="001000000000" w:firstRow="0" w:lastRow="0" w:firstColumn="1" w:lastColumn="0" w:oddVBand="0" w:evenVBand="0" w:oddHBand="0" w:evenHBand="0" w:firstRowFirstColumn="0" w:firstRowLastColumn="0" w:lastRowFirstColumn="0" w:lastRowLastColumn="0"/>
+            <w:tcW w:w="2261" w:type="dxa"/>
+          </w:tcPr>
+          <w:p>
+            <w:r>
+              <w:t>dateLivraison</w:t>
+            </w:r>
+          </w:p>
+        </w:tc>
+        <w:tc>
+          <w:tcPr>
+            <w:tcW w:w="889" w:type="dxa"/>
+          </w:tcPr>
+          <w:p>
+            <w:pPr>
+              <w:cnfStyle w:val="000000000000" w:firstRow="0" w:lastRow="0" w:firstColumn="0" w:lastColumn="0" w:oddVBand="0" w:evenVBand="0" w:oddHBand="0" w:evenHBand="0" w:firstRowFirstColumn="0" w:firstRowLastColumn="0" w:lastRowFirstColumn="0" w:lastRowLastColumn="0"/>
+            </w:pPr>
+            <w:r>
+              <w:t>Date</w:t>
+            </w:r>
           </w:p>
         </w:tc>
         <w:tc>
@@ -4394,14 +4261,6 @@
       </w:pPr>
     </w:p>
     <w:p>
-      <w:pPr>
-        <w:rPr>
-          <w:rFonts w:asciiTheme="majorHAnsi" w:eastAsiaTheme="majorEastAsia" w:hAnsiTheme="majorHAnsi" w:cstheme="majorBidi"/>
-          <w:color w:val="2F5496" w:themeColor="accent1" w:themeShade="BF"/>
-          <w:sz w:val="32"/>
-          <w:szCs w:val="32"/>
-        </w:rPr>
-      </w:pPr>
       <w:r>
         <w:br w:type="page"/>
       </w:r>
@@ -4410,14 +4269,14 @@
       <w:pPr>
         <w:pStyle w:val="Titre1"/>
       </w:pPr>
-      <w:bookmarkStart w:id="22" w:name="_Toc506738970"/>
-      <w:bookmarkStart w:id="23" w:name="_Toc506739077"/>
+      <w:bookmarkStart w:id="21" w:name="_Toc506738970"/>
+      <w:bookmarkStart w:id="22" w:name="_Toc506739077"/>
       <w:r>
         <w:lastRenderedPageBreak/>
         <w:t>Tableau de fonctionnalités</w:t>
       </w:r>
+      <w:bookmarkEnd w:id="21"/>
       <w:bookmarkEnd w:id="22"/>
-      <w:bookmarkEnd w:id="23"/>
     </w:p>
     <w:p>
       <w:pPr>
@@ -4733,7 +4592,13 @@
               <w:rPr>
                 <w:b w:val="0"/>
               </w:rPr>
-              <w:t>Rechercher des produits</w:t>
+              <w:t xml:space="preserve">Rechercher des </w:t>
+            </w:r>
+            <w:r>
+              <w:rPr>
+                <w:b w:val="0"/>
+              </w:rPr>
+              <w:t>articles</w:t>
             </w:r>
           </w:p>
         </w:tc>
@@ -4906,7 +4771,13 @@
               <w:rPr>
                 <w:b w:val="0"/>
               </w:rPr>
-              <w:t>Rechercher des produits</w:t>
+              <w:t xml:space="preserve">Rechercher des </w:t>
+            </w:r>
+            <w:r>
+              <w:rPr>
+                <w:b w:val="0"/>
+              </w:rPr>
+              <w:t>articles</w:t>
             </w:r>
           </w:p>
         </w:tc>
@@ -5139,15 +5010,20 @@
           <w:p>
             <w:pPr>
               <w:ind w:left="1416"/>
+            </w:pPr>
+            <w:r>
               <w:rPr>
                 <w:b w:val="0"/>
               </w:rPr>
-            </w:pPr>
+              <w:t>Désignation</w:t>
+            </w:r>
+            <w:bookmarkStart w:id="23" w:name="_GoBack"/>
+            <w:bookmarkEnd w:id="23"/>
             <w:r>
               <w:rPr>
                 <w:b w:val="0"/>
               </w:rPr>
-              <w:t>Hauteur, largeur, profondeur du colis</w:t>
+              <w:t xml:space="preserve"> article</w:t>
             </w:r>
           </w:p>
         </w:tc>
@@ -5194,14 +5070,19 @@
               <w:rPr>
                 <w:b w:val="0"/>
               </w:rPr>
-              <w:t>Conditionnement (ex : lot 1 contenant 10 pièces)</w:t>
+              <w:t>Longueur</w:t>
+            </w:r>
+            <w:r>
+              <w:rPr>
+                <w:b w:val="0"/>
+              </w:rPr>
+              <w:t>, largeur, profondeur du colis</w:t>
             </w:r>
           </w:p>
         </w:tc>
         <w:tc>
           <w:tcPr>
             <w:tcW w:w="2693" w:type="dxa"/>
-            <w:vAlign w:val="center"/>
           </w:tcPr>
           <w:p>
             <w:pPr>
@@ -5245,7 +5126,7 @@
               <w:rPr>
                 <w:b w:val="0"/>
               </w:rPr>
-              <w:t>Référence du constructeur</w:t>
+              <w:t>Nom du constructeur</w:t>
             </w:r>
           </w:p>
         </w:tc>
@@ -5276,6 +5157,9 @@
         </w:tc>
       </w:tr>
       <w:tr>
+        <w:trPr>
+          <w:trHeight w:val="50"/>
+        </w:trPr>
         <w:tc>
           <w:tcPr>
             <w:cnfStyle w:val="001000000000" w:firstRow="0" w:lastRow="0" w:firstColumn="1" w:lastColumn="0" w:oddVBand="0" w:evenVBand="0" w:oddHBand="0" w:evenHBand="0" w:firstRowFirstColumn="0" w:firstRowLastColumn="0" w:lastRowFirstColumn="0" w:lastRowLastColumn="0"/>
@@ -5292,7 +5176,7 @@
               <w:rPr>
                 <w:b w:val="0"/>
               </w:rPr>
-              <w:t>Nom du constructeur</w:t>
+              <w:t>Poids</w:t>
             </w:r>
           </w:p>
         </w:tc>
@@ -5343,7 +5227,7 @@
               <w:rPr>
                 <w:b w:val="0"/>
               </w:rPr>
-              <w:t>Poids</w:t>
+              <w:t>Emplacement</w:t>
             </w:r>
           </w:p>
         </w:tc>
@@ -5374,26 +5258,14 @@
         </w:tc>
       </w:tr>
       <w:tr>
-        <w:trPr>
-          <w:trHeight w:val="50"/>
-        </w:trPr>
         <w:tc>
           <w:tcPr>
             <w:cnfStyle w:val="001000000000" w:firstRow="0" w:lastRow="0" w:firstColumn="1" w:lastColumn="0" w:oddVBand="0" w:evenVBand="0" w:oddHBand="0" w:evenHBand="0" w:firstRowFirstColumn="0" w:firstRowLastColumn="0" w:lastRowFirstColumn="0" w:lastRowLastColumn="0"/>
             <w:tcW w:w="5954" w:type="dxa"/>
           </w:tcPr>
           <w:p>
-            <w:pPr>
-              <w:ind w:left="1416"/>
-              <w:rPr>
-                <w:b w:val="0"/>
-              </w:rPr>
-            </w:pPr>
-            <w:r>
-              <w:rPr>
-                <w:b w:val="0"/>
-              </w:rPr>
-              <w:t>Emplacement</w:t>
+            <w:r>
+              <w:t>PROFIL ACHAT CONNECTE</w:t>
             </w:r>
           </w:p>
         </w:tc>
@@ -5406,9 +5278,6 @@
               <w:jc w:val="center"/>
               <w:cnfStyle w:val="000000000000" w:firstRow="0" w:lastRow="0" w:firstColumn="0" w:lastColumn="0" w:oddVBand="0" w:evenVBand="0" w:oddHBand="0" w:evenHBand="0" w:firstRowFirstColumn="0" w:firstRowLastColumn="0" w:lastRowFirstColumn="0" w:lastRowLastColumn="0"/>
             </w:pPr>
-            <w:r>
-              <w:t>X</w:t>
-            </w:r>
           </w:p>
         </w:tc>
         <w:tc>
@@ -5433,41 +5302,6 @@
             <w:tcW w:w="5954" w:type="dxa"/>
           </w:tcPr>
           <w:p>
-            <w:r>
-              <w:t>PROFIL ACHAT CONNECTE</w:t>
-            </w:r>
-          </w:p>
-        </w:tc>
-        <w:tc>
-          <w:tcPr>
-            <w:tcW w:w="2693" w:type="dxa"/>
-          </w:tcPr>
-          <w:p>
-            <w:pPr>
-              <w:jc w:val="center"/>
-              <w:cnfStyle w:val="000000100000" w:firstRow="0" w:lastRow="0" w:firstColumn="0" w:lastColumn="0" w:oddVBand="0" w:evenVBand="0" w:oddHBand="1" w:evenHBand="0" w:firstRowFirstColumn="0" w:firstRowLastColumn="0" w:lastRowFirstColumn="0" w:lastRowLastColumn="0"/>
-            </w:pPr>
-          </w:p>
-        </w:tc>
-        <w:tc>
-          <w:tcPr>
-            <w:tcW w:w="1559" w:type="dxa"/>
-          </w:tcPr>
-          <w:p>
-            <w:pPr>
-              <w:jc w:val="center"/>
-              <w:cnfStyle w:val="000000100000" w:firstRow="0" w:lastRow="0" w:firstColumn="0" w:lastColumn="0" w:oddVBand="0" w:evenVBand="0" w:oddHBand="1" w:evenHBand="0" w:firstRowFirstColumn="0" w:firstRowLastColumn="0" w:lastRowFirstColumn="0" w:lastRowLastColumn="0"/>
-            </w:pPr>
-          </w:p>
-        </w:tc>
-      </w:tr>
-      <w:tr>
-        <w:tc>
-          <w:tcPr>
-            <w:cnfStyle w:val="001000000000" w:firstRow="0" w:lastRow="0" w:firstColumn="1" w:lastColumn="0" w:oddVBand="0" w:evenVBand="0" w:oddHBand="0" w:evenHBand="0" w:firstRowFirstColumn="0" w:firstRowLastColumn="0" w:lastRowFirstColumn="0" w:lastRowLastColumn="0"/>
-            <w:tcW w:w="5954" w:type="dxa"/>
-          </w:tcPr>
-          <w:p>
             <w:pPr>
               <w:ind w:left="708"/>
             </w:pPr>
@@ -5476,6 +5310,53 @@
                 <w:b w:val="0"/>
               </w:rPr>
               <w:t>Se connecter</w:t>
+            </w:r>
+          </w:p>
+        </w:tc>
+        <w:tc>
+          <w:tcPr>
+            <w:tcW w:w="2693" w:type="dxa"/>
+          </w:tcPr>
+          <w:p>
+            <w:pPr>
+              <w:jc w:val="center"/>
+              <w:cnfStyle w:val="000000100000" w:firstRow="0" w:lastRow="0" w:firstColumn="0" w:lastColumn="0" w:oddVBand="0" w:evenVBand="0" w:oddHBand="1" w:evenHBand="0" w:firstRowFirstColumn="0" w:firstRowLastColumn="0" w:lastRowFirstColumn="0" w:lastRowLastColumn="0"/>
+            </w:pPr>
+          </w:p>
+        </w:tc>
+        <w:tc>
+          <w:tcPr>
+            <w:tcW w:w="1559" w:type="dxa"/>
+          </w:tcPr>
+          <w:p>
+            <w:pPr>
+              <w:jc w:val="center"/>
+              <w:cnfStyle w:val="000000100000" w:firstRow="0" w:lastRow="0" w:firstColumn="0" w:lastColumn="0" w:oddVBand="0" w:evenVBand="0" w:oddHBand="1" w:evenHBand="0" w:firstRowFirstColumn="0" w:firstRowLastColumn="0" w:lastRowFirstColumn="0" w:lastRowLastColumn="0"/>
+            </w:pPr>
+            <w:r>
+              <w:t>X</w:t>
+            </w:r>
+          </w:p>
+        </w:tc>
+      </w:tr>
+      <w:tr>
+        <w:tc>
+          <w:tcPr>
+            <w:cnfStyle w:val="001000000000" w:firstRow="0" w:lastRow="0" w:firstColumn="1" w:lastColumn="0" w:oddVBand="0" w:evenVBand="0" w:oddHBand="0" w:evenHBand="0" w:firstRowFirstColumn="0" w:firstRowLastColumn="0" w:lastRowFirstColumn="0" w:lastRowLastColumn="0"/>
+            <w:tcW w:w="5954" w:type="dxa"/>
+          </w:tcPr>
+          <w:p>
+            <w:pPr>
+              <w:ind w:left="708"/>
+              <w:rPr>
+                <w:b w:val="0"/>
+              </w:rPr>
+            </w:pPr>
+            <w:r>
+              <w:rPr>
+                <w:b w:val="0"/>
+              </w:rPr>
+              <w:t>Passer des commandes</w:t>
             </w:r>
           </w:p>
         </w:tc>
@@ -5517,59 +5398,59 @@
           <w:p>
             <w:pPr>
               <w:ind w:left="708"/>
-              <w:rPr>
-                <w:b w:val="0"/>
-              </w:rPr>
-            </w:pPr>
-            <w:r>
-              <w:rPr>
-                <w:b w:val="0"/>
-              </w:rPr>
-              <w:t>Passer des commandes</w:t>
-            </w:r>
-          </w:p>
-        </w:tc>
-        <w:tc>
-          <w:tcPr>
-            <w:tcW w:w="2693" w:type="dxa"/>
-          </w:tcPr>
-          <w:p>
-            <w:pPr>
-              <w:jc w:val="center"/>
-              <w:cnfStyle w:val="000000100000" w:firstRow="0" w:lastRow="0" w:firstColumn="0" w:lastColumn="0" w:oddVBand="0" w:evenVBand="0" w:oddHBand="1" w:evenHBand="0" w:firstRowFirstColumn="0" w:firstRowLastColumn="0" w:lastRowFirstColumn="0" w:lastRowLastColumn="0"/>
-            </w:pPr>
-          </w:p>
-        </w:tc>
-        <w:tc>
-          <w:tcPr>
-            <w:tcW w:w="1559" w:type="dxa"/>
-          </w:tcPr>
-          <w:p>
-            <w:pPr>
-              <w:jc w:val="center"/>
-              <w:cnfStyle w:val="000000100000" w:firstRow="0" w:lastRow="0" w:firstColumn="0" w:lastColumn="0" w:oddVBand="0" w:evenVBand="0" w:oddHBand="1" w:evenHBand="0" w:firstRowFirstColumn="0" w:firstRowLastColumn="0" w:lastRowFirstColumn="0" w:lastRowLastColumn="0"/>
-            </w:pPr>
-            <w:r>
-              <w:t>X</w:t>
-            </w:r>
-          </w:p>
-        </w:tc>
-      </w:tr>
-      <w:tr>
-        <w:tc>
-          <w:tcPr>
-            <w:cnfStyle w:val="001000000000" w:firstRow="0" w:lastRow="0" w:firstColumn="1" w:lastColumn="0" w:oddVBand="0" w:evenVBand="0" w:oddHBand="0" w:evenHBand="0" w:firstRowFirstColumn="0" w:firstRowLastColumn="0" w:lastRowFirstColumn="0" w:lastRowLastColumn="0"/>
-            <w:tcW w:w="5954" w:type="dxa"/>
-          </w:tcPr>
-          <w:p>
-            <w:pPr>
-              <w:ind w:left="708"/>
             </w:pPr>
             <w:r>
               <w:rPr>
                 <w:b w:val="0"/>
               </w:rPr>
               <w:t>Consulter les stocks</w:t>
+            </w:r>
+          </w:p>
+        </w:tc>
+        <w:tc>
+          <w:tcPr>
+            <w:tcW w:w="2693" w:type="dxa"/>
+          </w:tcPr>
+          <w:p>
+            <w:pPr>
+              <w:jc w:val="center"/>
+              <w:cnfStyle w:val="000000100000" w:firstRow="0" w:lastRow="0" w:firstColumn="0" w:lastColumn="0" w:oddVBand="0" w:evenVBand="0" w:oddHBand="1" w:evenHBand="0" w:firstRowFirstColumn="0" w:firstRowLastColumn="0" w:lastRowFirstColumn="0" w:lastRowLastColumn="0"/>
+            </w:pPr>
+          </w:p>
+        </w:tc>
+        <w:tc>
+          <w:tcPr>
+            <w:tcW w:w="1559" w:type="dxa"/>
+          </w:tcPr>
+          <w:p>
+            <w:pPr>
+              <w:jc w:val="center"/>
+              <w:cnfStyle w:val="000000100000" w:firstRow="0" w:lastRow="0" w:firstColumn="0" w:lastColumn="0" w:oddVBand="0" w:evenVBand="0" w:oddHBand="1" w:evenHBand="0" w:firstRowFirstColumn="0" w:firstRowLastColumn="0" w:lastRowFirstColumn="0" w:lastRowLastColumn="0"/>
+            </w:pPr>
+            <w:r>
+              <w:t>X</w:t>
+            </w:r>
+          </w:p>
+        </w:tc>
+      </w:tr>
+      <w:tr>
+        <w:tc>
+          <w:tcPr>
+            <w:cnfStyle w:val="001000000000" w:firstRow="0" w:lastRow="0" w:firstColumn="1" w:lastColumn="0" w:oddVBand="0" w:evenVBand="0" w:oddHBand="0" w:evenHBand="0" w:firstRowFirstColumn="0" w:firstRowLastColumn="0" w:lastRowFirstColumn="0" w:lastRowLastColumn="0"/>
+            <w:tcW w:w="5954" w:type="dxa"/>
+          </w:tcPr>
+          <w:p>
+            <w:pPr>
+              <w:ind w:left="708"/>
+              <w:rPr>
+                <w:b w:val="0"/>
+              </w:rPr>
+            </w:pPr>
+            <w:r>
+              <w:rPr>
+                <w:b w:val="0"/>
+              </w:rPr>
+              <w:t>Rechercher des produits par le libellé</w:t>
             </w:r>
           </w:p>
         </w:tc>
@@ -5615,12 +5496,6 @@
                 <w:b w:val="0"/>
               </w:rPr>
             </w:pPr>
-            <w:r>
-              <w:rPr>
-                <w:b w:val="0"/>
-              </w:rPr>
-              <w:t>Rechercher des produits par le libellé</w:t>
-            </w:r>
           </w:p>
         </w:tc>
         <w:tc>
@@ -5643,9 +5518,6 @@
               <w:jc w:val="center"/>
               <w:cnfStyle w:val="000000100000" w:firstRow="0" w:lastRow="0" w:firstColumn="0" w:lastColumn="0" w:oddVBand="0" w:evenVBand="0" w:oddHBand="1" w:evenHBand="0" w:firstRowFirstColumn="0" w:firstRowLastColumn="0" w:lastRowFirstColumn="0" w:lastRowLastColumn="0"/>
             </w:pPr>
-            <w:r>
-              <w:t>X</w:t>
-            </w:r>
           </w:p>
         </w:tc>
       </w:tr>
@@ -5656,12 +5528,9 @@
             <w:tcW w:w="5954" w:type="dxa"/>
           </w:tcPr>
           <w:p>
-            <w:pPr>
-              <w:ind w:left="708"/>
-              <w:rPr>
-                <w:b w:val="0"/>
-              </w:rPr>
-            </w:pPr>
+            <w:r>
+              <w:t>PROFIL RECEPTION COMMANDE CONNECTE</w:t>
+            </w:r>
           </w:p>
         </w:tc>
         <w:tc>
@@ -5697,41 +5566,6 @@
             <w:tcW w:w="5954" w:type="dxa"/>
           </w:tcPr>
           <w:p>
-            <w:r>
-              <w:t>PROFIL RECEPTION COMMANDE CONNECTE</w:t>
-            </w:r>
-          </w:p>
-        </w:tc>
-        <w:tc>
-          <w:tcPr>
-            <w:tcW w:w="2693" w:type="dxa"/>
-          </w:tcPr>
-          <w:p>
-            <w:pPr>
-              <w:jc w:val="center"/>
-              <w:cnfStyle w:val="000000100000" w:firstRow="0" w:lastRow="0" w:firstColumn="0" w:lastColumn="0" w:oddVBand="0" w:evenVBand="0" w:oddHBand="1" w:evenHBand="0" w:firstRowFirstColumn="0" w:firstRowLastColumn="0" w:lastRowFirstColumn="0" w:lastRowLastColumn="0"/>
-            </w:pPr>
-          </w:p>
-        </w:tc>
-        <w:tc>
-          <w:tcPr>
-            <w:tcW w:w="1559" w:type="dxa"/>
-          </w:tcPr>
-          <w:p>
-            <w:pPr>
-              <w:jc w:val="center"/>
-              <w:cnfStyle w:val="000000100000" w:firstRow="0" w:lastRow="0" w:firstColumn="0" w:lastColumn="0" w:oddVBand="0" w:evenVBand="0" w:oddHBand="1" w:evenHBand="0" w:firstRowFirstColumn="0" w:firstRowLastColumn="0" w:lastRowFirstColumn="0" w:lastRowLastColumn="0"/>
-            </w:pPr>
-          </w:p>
-        </w:tc>
-      </w:tr>
-      <w:tr>
-        <w:tc>
-          <w:tcPr>
-            <w:cnfStyle w:val="001000000000" w:firstRow="0" w:lastRow="0" w:firstColumn="1" w:lastColumn="0" w:oddVBand="0" w:evenVBand="0" w:oddHBand="0" w:evenHBand="0" w:firstRowFirstColumn="0" w:firstRowLastColumn="0" w:lastRowFirstColumn="0" w:lastRowLastColumn="0"/>
-            <w:tcW w:w="5954" w:type="dxa"/>
-          </w:tcPr>
-          <w:p>
             <w:pPr>
               <w:ind w:left="708"/>
               <w:rPr>
@@ -5743,6 +5577,53 @@
                 <w:b w:val="0"/>
               </w:rPr>
               <w:t>Se connecter</w:t>
+            </w:r>
+          </w:p>
+        </w:tc>
+        <w:tc>
+          <w:tcPr>
+            <w:tcW w:w="2693" w:type="dxa"/>
+          </w:tcPr>
+          <w:p>
+            <w:pPr>
+              <w:jc w:val="center"/>
+              <w:cnfStyle w:val="000000100000" w:firstRow="0" w:lastRow="0" w:firstColumn="0" w:lastColumn="0" w:oddVBand="0" w:evenVBand="0" w:oddHBand="1" w:evenHBand="0" w:firstRowFirstColumn="0" w:firstRowLastColumn="0" w:lastRowFirstColumn="0" w:lastRowLastColumn="0"/>
+            </w:pPr>
+          </w:p>
+        </w:tc>
+        <w:tc>
+          <w:tcPr>
+            <w:tcW w:w="1559" w:type="dxa"/>
+          </w:tcPr>
+          <w:p>
+            <w:pPr>
+              <w:jc w:val="center"/>
+              <w:cnfStyle w:val="000000100000" w:firstRow="0" w:lastRow="0" w:firstColumn="0" w:lastColumn="0" w:oddVBand="0" w:evenVBand="0" w:oddHBand="1" w:evenHBand="0" w:firstRowFirstColumn="0" w:firstRowLastColumn="0" w:lastRowFirstColumn="0" w:lastRowLastColumn="0"/>
+            </w:pPr>
+            <w:r>
+              <w:t>X</w:t>
+            </w:r>
+          </w:p>
+        </w:tc>
+      </w:tr>
+      <w:tr>
+        <w:tc>
+          <w:tcPr>
+            <w:cnfStyle w:val="001000000000" w:firstRow="0" w:lastRow="0" w:firstColumn="1" w:lastColumn="0" w:oddVBand="0" w:evenVBand="0" w:oddHBand="0" w:evenHBand="0" w:firstRowFirstColumn="0" w:firstRowLastColumn="0" w:lastRowFirstColumn="0" w:lastRowLastColumn="0"/>
+            <w:tcW w:w="5954" w:type="dxa"/>
+          </w:tcPr>
+          <w:p>
+            <w:pPr>
+              <w:ind w:left="708"/>
+              <w:rPr>
+                <w:b w:val="0"/>
+              </w:rPr>
+            </w:pPr>
+            <w:r>
+              <w:rPr>
+                <w:b w:val="0"/>
+              </w:rPr>
+              <w:t>Réceptionner les commandes</w:t>
             </w:r>
           </w:p>
         </w:tc>
@@ -5782,6 +5663,41 @@
             <w:tcW w:w="5954" w:type="dxa"/>
           </w:tcPr>
           <w:p>
+            <w:r>
+              <w:t>PROFIL PREPARATEUR COMMANDE CONNECTE</w:t>
+            </w:r>
+          </w:p>
+        </w:tc>
+        <w:tc>
+          <w:tcPr>
+            <w:tcW w:w="2693" w:type="dxa"/>
+          </w:tcPr>
+          <w:p>
+            <w:pPr>
+              <w:jc w:val="center"/>
+              <w:cnfStyle w:val="000000100000" w:firstRow="0" w:lastRow="0" w:firstColumn="0" w:lastColumn="0" w:oddVBand="0" w:evenVBand="0" w:oddHBand="1" w:evenHBand="0" w:firstRowFirstColumn="0" w:firstRowLastColumn="0" w:lastRowFirstColumn="0" w:lastRowLastColumn="0"/>
+            </w:pPr>
+          </w:p>
+        </w:tc>
+        <w:tc>
+          <w:tcPr>
+            <w:tcW w:w="1559" w:type="dxa"/>
+          </w:tcPr>
+          <w:p>
+            <w:pPr>
+              <w:jc w:val="center"/>
+              <w:cnfStyle w:val="000000100000" w:firstRow="0" w:lastRow="0" w:firstColumn="0" w:lastColumn="0" w:oddVBand="0" w:evenVBand="0" w:oddHBand="1" w:evenHBand="0" w:firstRowFirstColumn="0" w:firstRowLastColumn="0" w:lastRowFirstColumn="0" w:lastRowLastColumn="0"/>
+            </w:pPr>
+          </w:p>
+        </w:tc>
+      </w:tr>
+      <w:tr>
+        <w:tc>
+          <w:tcPr>
+            <w:cnfStyle w:val="001000000000" w:firstRow="0" w:lastRow="0" w:firstColumn="1" w:lastColumn="0" w:oddVBand="0" w:evenVBand="0" w:oddHBand="0" w:evenHBand="0" w:firstRowFirstColumn="0" w:firstRowLastColumn="0" w:lastRowFirstColumn="0" w:lastRowLastColumn="0"/>
+            <w:tcW w:w="5954" w:type="dxa"/>
+          </w:tcPr>
+          <w:p>
             <w:pPr>
               <w:ind w:left="708"/>
               <w:rPr>
@@ -5792,45 +5708,7 @@
               <w:rPr>
                 <w:b w:val="0"/>
               </w:rPr>
-              <w:t>Réceptionner les commandes</w:t>
-            </w:r>
-          </w:p>
-        </w:tc>
-        <w:tc>
-          <w:tcPr>
-            <w:tcW w:w="2693" w:type="dxa"/>
-          </w:tcPr>
-          <w:p>
-            <w:pPr>
-              <w:jc w:val="center"/>
-              <w:cnfStyle w:val="000000100000" w:firstRow="0" w:lastRow="0" w:firstColumn="0" w:lastColumn="0" w:oddVBand="0" w:evenVBand="0" w:oddHBand="1" w:evenHBand="0" w:firstRowFirstColumn="0" w:firstRowLastColumn="0" w:lastRowFirstColumn="0" w:lastRowLastColumn="0"/>
-            </w:pPr>
-          </w:p>
-        </w:tc>
-        <w:tc>
-          <w:tcPr>
-            <w:tcW w:w="1559" w:type="dxa"/>
-          </w:tcPr>
-          <w:p>
-            <w:pPr>
-              <w:jc w:val="center"/>
-              <w:cnfStyle w:val="000000100000" w:firstRow="0" w:lastRow="0" w:firstColumn="0" w:lastColumn="0" w:oddVBand="0" w:evenVBand="0" w:oddHBand="1" w:evenHBand="0" w:firstRowFirstColumn="0" w:firstRowLastColumn="0" w:lastRowFirstColumn="0" w:lastRowLastColumn="0"/>
-            </w:pPr>
-            <w:r>
-              <w:t>X</w:t>
-            </w:r>
-          </w:p>
-        </w:tc>
-      </w:tr>
-      <w:tr>
-        <w:tc>
-          <w:tcPr>
-            <w:cnfStyle w:val="001000000000" w:firstRow="0" w:lastRow="0" w:firstColumn="1" w:lastColumn="0" w:oddVBand="0" w:evenVBand="0" w:oddHBand="0" w:evenHBand="0" w:firstRowFirstColumn="0" w:firstRowLastColumn="0" w:lastRowFirstColumn="0" w:lastRowLastColumn="0"/>
-            <w:tcW w:w="5954" w:type="dxa"/>
-          </w:tcPr>
-          <w:p>
-            <w:r>
-              <w:t>PROFIL PREPARATEUR COMMANDE CONNECTE</w:t>
+              <w:t>Se connecter</w:t>
             </w:r>
           </w:p>
         </w:tc>
@@ -5854,6 +5732,9 @@
               <w:jc w:val="center"/>
               <w:cnfStyle w:val="000000000000" w:firstRow="0" w:lastRow="0" w:firstColumn="0" w:lastColumn="0" w:oddVBand="0" w:evenVBand="0" w:oddHBand="0" w:evenHBand="0" w:firstRowFirstColumn="0" w:firstRowLastColumn="0" w:lastRowFirstColumn="0" w:lastRowLastColumn="0"/>
             </w:pPr>
+            <w:r>
+              <w:t>X</w:t>
+            </w:r>
           </w:p>
         </w:tc>
       </w:tr>
@@ -5877,7 +5758,7 @@
               <w:rPr>
                 <w:b w:val="0"/>
               </w:rPr>
-              <w:t>Se connecter</w:t>
+              <w:t>Préparer des commandes</w:t>
             </w:r>
           </w:p>
         </w:tc>
@@ -5900,53 +5781,6 @@
             <w:pPr>
               <w:jc w:val="center"/>
               <w:cnfStyle w:val="000000100000" w:firstRow="0" w:lastRow="0" w:firstColumn="0" w:lastColumn="0" w:oddVBand="0" w:evenVBand="0" w:oddHBand="1" w:evenHBand="0" w:firstRowFirstColumn="0" w:firstRowLastColumn="0" w:lastRowFirstColumn="0" w:lastRowLastColumn="0"/>
-            </w:pPr>
-            <w:r>
-              <w:t>X</w:t>
-            </w:r>
-          </w:p>
-        </w:tc>
-      </w:tr>
-      <w:tr>
-        <w:tc>
-          <w:tcPr>
-            <w:cnfStyle w:val="001000000000" w:firstRow="0" w:lastRow="0" w:firstColumn="1" w:lastColumn="0" w:oddVBand="0" w:evenVBand="0" w:oddHBand="0" w:evenHBand="0" w:firstRowFirstColumn="0" w:firstRowLastColumn="0" w:lastRowFirstColumn="0" w:lastRowLastColumn="0"/>
-            <w:tcW w:w="5954" w:type="dxa"/>
-          </w:tcPr>
-          <w:p>
-            <w:pPr>
-              <w:ind w:left="708"/>
-              <w:rPr>
-                <w:b w:val="0"/>
-              </w:rPr>
-            </w:pPr>
-            <w:r>
-              <w:rPr>
-                <w:b w:val="0"/>
-              </w:rPr>
-              <w:t>Préparer des commandes</w:t>
-            </w:r>
-          </w:p>
-        </w:tc>
-        <w:tc>
-          <w:tcPr>
-            <w:tcW w:w="2693" w:type="dxa"/>
-          </w:tcPr>
-          <w:p>
-            <w:pPr>
-              <w:jc w:val="center"/>
-              <w:cnfStyle w:val="000000000000" w:firstRow="0" w:lastRow="0" w:firstColumn="0" w:lastColumn="0" w:oddVBand="0" w:evenVBand="0" w:oddHBand="0" w:evenHBand="0" w:firstRowFirstColumn="0" w:firstRowLastColumn="0" w:lastRowFirstColumn="0" w:lastRowLastColumn="0"/>
-            </w:pPr>
-          </w:p>
-        </w:tc>
-        <w:tc>
-          <w:tcPr>
-            <w:tcW w:w="1559" w:type="dxa"/>
-          </w:tcPr>
-          <w:p>
-            <w:pPr>
-              <w:jc w:val="center"/>
-              <w:cnfStyle w:val="000000000000" w:firstRow="0" w:lastRow="0" w:firstColumn="0" w:lastColumn="0" w:oddVBand="0" w:evenVBand="0" w:oddHBand="0" w:evenHBand="0" w:firstRowFirstColumn="0" w:firstRowLastColumn="0" w:lastRowFirstColumn="0" w:lastRowLastColumn="0"/>
             </w:pPr>
             <w:r>
               <w:t>X</w:t>
@@ -6155,7 +5989,7 @@
               <w:sz w:val="18"/>
               <w:szCs w:val="18"/>
             </w:rPr>
-            <w:t>5</w:t>
+            <w:t>8</w:t>
           </w:r>
           <w:r>
             <w:rPr>
@@ -8167,6 +8001,7 @@
     <w:rsid w:val="000C2315"/>
     <w:rsid w:val="002A55BC"/>
     <w:rsid w:val="00774D3E"/>
+    <w:rsid w:val="009400E0"/>
     <w:rsid w:val="00A06892"/>
     <w:rsid w:val="00A26360"/>
     <w:rsid w:val="00A6793D"/>
@@ -8903,7 +8738,7 @@
 </file>
 
 <file path=customXml/itemProps1.xml><?xml version="1.0" encoding="utf-8"?>
-<ds:datastoreItem xmlns:ds="http://schemas.openxmlformats.org/officeDocument/2006/customXml" ds:itemID="{722B2F23-8A69-45BA-B652-D62BF50777F0}">
+<ds:datastoreItem xmlns:ds="http://schemas.openxmlformats.org/officeDocument/2006/customXml" ds:itemID="{109947E8-7663-4685-8176-6FBBF65C4F8E}">
   <ds:schemaRefs>
     <ds:schemaRef ds:uri="http://schemas.openxmlformats.org/officeDocument/2006/bibliography"/>
   </ds:schemaRefs>

</xml_diff>